<commit_message>
Quad3: written report for ex.1
</commit_message>
<xml_diff>
--- a/quaderno3/consegna/Quaderno3_Cazzola_Michele_s323270.docx
+++ b/quaderno3/consegna/Quaderno3_Cazzola_Michele_s323270.docx
@@ -16,8 +16,8 @@
           <w:noProof/>
         </w:rPr>
         <w:drawing>
-          <wp:inline distT="0" distB="0" distL="0" distR="0" wp14:anchorId="586F6AE9" wp14:editId="0C8D66DA">
-            <wp:extent cx="6030000" cy="1260000"/>
+          <wp:inline distT="0" distB="0" distL="0" distR="0" wp14:anchorId="586F6AE9" wp14:editId="50245D07">
+            <wp:extent cx="6028690" cy="781050"/>
             <wp:effectExtent l="0" t="0" r="0" b="0"/>
             <wp:docPr id="237362351" name="Immagine 1" descr="Immagine che contiene testo, Carattere, bianco, tipografia"/>
             <wp:cNvGraphicFramePr>
@@ -31,14 +31,14 @@
                     <pic:cNvPicPr/>
                   </pic:nvPicPr>
                   <pic:blipFill rotWithShape="1">
-                    <a:blip r:embed="rId4"/>
-                    <a:srcRect l="15564" r="22556"/>
+                    <a:blip r:embed="rId6"/>
+                    <a:srcRect l="15564" t="22682" r="22556" b="15317"/>
                     <a:stretch/>
                   </pic:blipFill>
                   <pic:spPr bwMode="auto">
                     <a:xfrm>
                       <a:off x="0" y="0"/>
-                      <a:ext cx="6030000" cy="1260000"/>
+                      <a:ext cx="6030000" cy="781220"/>
                     </a:xfrm>
                     <a:prstGeom prst="rect">
                       <a:avLst/>
@@ -61,6 +61,128 @@
     </w:p>
     <w:p>
       <w:pPr>
+        <w:jc w:val="both"/>
+        <w:rPr>
+          <w:sz w:val="24"/>
+          <w:szCs w:val="24"/>
+        </w:rPr>
+      </w:pPr>
+      <w:r>
+        <w:rPr>
+          <w:sz w:val="24"/>
+          <w:szCs w:val="24"/>
+        </w:rPr>
+        <w:t>Le tabelle sono rappresentate dalle seguenti abbreviazioni:</w:t>
+      </w:r>
+    </w:p>
+    <w:p>
+      <w:pPr>
+        <w:pStyle w:val="Paragrafoelenco"/>
+        <w:numPr>
+          <w:ilvl w:val="0"/>
+          <w:numId w:val="4"/>
+        </w:numPr>
+        <w:jc w:val="both"/>
+        <w:rPr>
+          <w:sz w:val="24"/>
+          <w:szCs w:val="24"/>
+        </w:rPr>
+      </w:pPr>
+      <w:r>
+        <w:rPr>
+          <w:sz w:val="24"/>
+          <w:szCs w:val="24"/>
+        </w:rPr>
+        <w:t>SP: Servizi-Pulizia;</w:t>
+      </w:r>
+    </w:p>
+    <w:p>
+      <w:pPr>
+        <w:pStyle w:val="Paragrafoelenco"/>
+        <w:numPr>
+          <w:ilvl w:val="0"/>
+          <w:numId w:val="4"/>
+        </w:numPr>
+        <w:jc w:val="both"/>
+        <w:rPr>
+          <w:sz w:val="24"/>
+          <w:szCs w:val="24"/>
+        </w:rPr>
+      </w:pPr>
+      <w:r>
+        <w:rPr>
+          <w:sz w:val="24"/>
+          <w:szCs w:val="24"/>
+        </w:rPr>
+        <w:t>E: Edificio;</w:t>
+      </w:r>
+    </w:p>
+    <w:p>
+      <w:pPr>
+        <w:pStyle w:val="Paragrafoelenco"/>
+        <w:numPr>
+          <w:ilvl w:val="0"/>
+          <w:numId w:val="4"/>
+        </w:numPr>
+        <w:jc w:val="both"/>
+        <w:rPr>
+          <w:sz w:val="24"/>
+          <w:szCs w:val="24"/>
+        </w:rPr>
+      </w:pPr>
+      <w:r>
+        <w:rPr>
+          <w:sz w:val="24"/>
+          <w:szCs w:val="24"/>
+        </w:rPr>
+        <w:t>S: Servizio;</w:t>
+      </w:r>
+    </w:p>
+    <w:p>
+      <w:pPr>
+        <w:pStyle w:val="Paragrafoelenco"/>
+        <w:numPr>
+          <w:ilvl w:val="0"/>
+          <w:numId w:val="4"/>
+        </w:numPr>
+        <w:jc w:val="both"/>
+        <w:rPr>
+          <w:sz w:val="24"/>
+          <w:szCs w:val="24"/>
+        </w:rPr>
+      </w:pPr>
+      <w:r>
+        <w:rPr>
+          <w:sz w:val="24"/>
+          <w:szCs w:val="24"/>
+        </w:rPr>
+        <w:t>IP: Impresa-Pulizie;</w:t>
+      </w:r>
+    </w:p>
+    <w:p>
+      <w:pPr>
+        <w:pStyle w:val="Paragrafoelenco"/>
+        <w:numPr>
+          <w:ilvl w:val="0"/>
+          <w:numId w:val="4"/>
+        </w:numPr>
+        <w:jc w:val="both"/>
+        <w:rPr>
+          <w:sz w:val="24"/>
+          <w:szCs w:val="24"/>
+        </w:rPr>
+      </w:pPr>
+      <w:r>
+        <w:rPr>
+          <w:sz w:val="24"/>
+          <w:szCs w:val="24"/>
+        </w:rPr>
+        <w:t>SO: Servizi-Offerti.</w:t>
+      </w:r>
+    </w:p>
+    <w:p>
+      <w:pPr>
+        <w:jc w:val="both"/>
         <w:rPr>
           <w:b/>
           <w:bCs/>
@@ -188,46 +310,8 @@
       <w:pPr>
         <w:jc w:val="both"/>
         <w:rPr>
-          <w:b/>
-          <w:bCs/>
-          <w:sz w:val="24"/>
-          <w:szCs w:val="24"/>
-        </w:rPr>
-      </w:pPr>
-      <w:r>
-        <w:rPr>
-          <w:b/>
-          <w:bCs/>
-          <w:sz w:val="24"/>
-          <w:szCs w:val="24"/>
-        </w:rPr>
-        <w:t>MOTIVARE SCELTA TRA LE CONFIGURAZIONI POSSIBILI</w:t>
-      </w:r>
-      <w:r>
-        <w:rPr>
-          <w:b/>
-          <w:bCs/>
-          <w:sz w:val="24"/>
-          <w:szCs w:val="24"/>
-        </w:rPr>
-        <w:t>, CON CARDINALITA’ JOIN</w:t>
-      </w:r>
-      <w:r>
-        <w:rPr>
-          <w:b/>
-          <w:bCs/>
-          <w:sz w:val="24"/>
-          <w:szCs w:val="24"/>
-        </w:rPr>
-        <w:t xml:space="preserve"> E IN OTTICA ANTICIPO GROUP BY</w:t>
-      </w:r>
-    </w:p>
-    <w:p>
-      <w:pPr>
-        <w:rPr>
-          <w:sz w:val="28"/>
-          <w:szCs w:val="28"/>
-          <w:u w:val="single"/>
+          <w:sz w:val="24"/>
+          <w:szCs w:val="24"/>
         </w:rPr>
       </w:pPr>
       <w:r>
@@ -235,25 +319,17 @@
           <w:noProof/>
         </w:rPr>
         <w:drawing>
-          <wp:anchor distT="0" distB="0" distL="114300" distR="114300" simplePos="0" relativeHeight="251658240" behindDoc="1" locked="0" layoutInCell="1" allowOverlap="1" wp14:anchorId="2E491F7E" wp14:editId="38348F47">
+          <wp:anchor distT="0" distB="0" distL="114300" distR="114300" simplePos="0" relativeHeight="251661312" behindDoc="1" locked="0" layoutInCell="1" allowOverlap="1" wp14:anchorId="748D372D" wp14:editId="19F331F4">
             <wp:simplePos x="0" y="0"/>
             <wp:positionH relativeFrom="column">
-              <wp:posOffset>15240</wp:posOffset>
+              <wp:align>center</wp:align>
             </wp:positionH>
             <wp:positionV relativeFrom="paragraph">
-              <wp:posOffset>19050</wp:posOffset>
+              <wp:posOffset>490220</wp:posOffset>
             </wp:positionV>
-            <wp:extent cx="6120130" cy="4465320"/>
-            <wp:effectExtent l="19050" t="19050" r="13970" b="11430"/>
-            <wp:wrapTight wrapText="bothSides">
-              <wp:wrapPolygon edited="0">
-                <wp:start x="-67" y="-92"/>
-                <wp:lineTo x="-67" y="21563"/>
-                <wp:lineTo x="21582" y="21563"/>
-                <wp:lineTo x="21582" y="-92"/>
-                <wp:lineTo x="-67" y="-92"/>
-              </wp:wrapPolygon>
-            </wp:wrapTight>
+            <wp:extent cx="6120000" cy="4255200"/>
+            <wp:effectExtent l="19050" t="19050" r="14605" b="12065"/>
+            <wp:wrapTopAndBottom/>
             <wp:docPr id="1655596012" name="Immagine 1" descr="Immagine che contiene testo, diagramma, linea, Diagramma&#10;&#10;Descrizione generata automaticamente"/>
             <wp:cNvGraphicFramePr>
               <a:graphicFrameLocks xmlns:a="http://schemas.openxmlformats.org/drawingml/2006/main" noChangeAspect="1"/>
@@ -265,120 +341,1054 @@
                     <pic:cNvPr id="1655596012" name="Immagine 1" descr="Immagine che contiene testo, diagramma, linea, Diagramma&#10;&#10;Descrizione generata automaticamente"/>
                     <pic:cNvPicPr/>
                   </pic:nvPicPr>
-                  <pic:blipFill>
-                    <a:blip r:embed="rId5">
+                  <pic:blipFill rotWithShape="1">
+                    <a:blip r:embed="rId7">
                       <a:extLst>
                         <a:ext uri="{28A0092B-C50C-407E-A947-70E740481C1C}">
                           <a14:useLocalDpi xmlns:a14="http://schemas.microsoft.com/office/drawing/2010/main" val="0"/>
                         </a:ext>
                       </a:extLst>
                     </a:blip>
-                    <a:stretch>
-                      <a:fillRect/>
-                    </a:stretch>
+                    <a:srcRect t="1525" b="3115"/>
+                    <a:stretch/>
                   </pic:blipFill>
-                  <pic:spPr>
+                  <pic:spPr bwMode="auto">
                     <a:xfrm>
                       <a:off x="0" y="0"/>
-                      <a:ext cx="6120130" cy="4465320"/>
+                      <a:ext cx="6120000" cy="4255200"/>
                     </a:xfrm>
                     <a:prstGeom prst="rect">
                       <a:avLst/>
                     </a:prstGeom>
-                    <a:ln>
+                    <a:ln w="9525" cap="flat" cmpd="sng" algn="ctr">
                       <a:solidFill>
-                        <a:schemeClr val="tx1"/>
+                        <a:sysClr val="windowText" lastClr="000000"/>
                       </a:solidFill>
+                      <a:prstDash val="solid"/>
+                      <a:round/>
+                      <a:headEnd type="none" w="med" len="med"/>
+                      <a:tailEnd type="none" w="med" len="med"/>
+                      <a:extLst>
+                        <a:ext uri="{C807C97D-BFC1-408E-A445-0C87EB9F89A2}">
+                          <ask:lineSketchStyleProps xmlns:ask="http://schemas.microsoft.com/office/drawing/2018/sketchyshapes" sd="0">
+                            <a:custGeom>
+                              <a:avLst/>
+                              <a:gdLst/>
+                              <a:ahLst/>
+                              <a:cxnLst/>
+                              <a:rect l="0" t="0" r="0" b="0"/>
+                              <a:pathLst/>
+                            </a:custGeom>
+                            <ask:type/>
+                          </ask:lineSketchStyleProps>
+                        </a:ext>
+                      </a:extLst>
                     </a:ln>
+                    <a:extLst>
+                      <a:ext uri="{53640926-AAD7-44D8-BBD7-CCE9431645EC}">
+                        <a14:shadowObscured xmlns:a14="http://schemas.microsoft.com/office/drawing/2010/main"/>
+                      </a:ext>
+                    </a:extLst>
                   </pic:spPr>
                 </pic:pic>
               </a:graphicData>
             </a:graphic>
+            <wp14:sizeRelH relativeFrom="margin">
+              <wp14:pctWidth>0</wp14:pctWidth>
+            </wp14:sizeRelH>
+            <wp14:sizeRelV relativeFrom="margin">
+              <wp14:pctHeight>0</wp14:pctHeight>
+            </wp14:sizeRelV>
           </wp:anchor>
         </w:drawing>
       </w:r>
       <w:r>
         <w:rPr>
+          <w:sz w:val="24"/>
+          <w:szCs w:val="24"/>
+        </w:rPr>
+        <w:t>Ipotizzando distribuzione uniforme dei dati nelle tabelle, l</w:t>
+      </w:r>
+      <w:r>
+        <w:rPr>
+          <w:sz w:val="24"/>
+          <w:szCs w:val="24"/>
+        </w:rPr>
+        <w:t>’albero relazionale corrispondente alla query è il seguente:</w:t>
+      </w:r>
+    </w:p>
+    <w:p>
+      <w:pPr>
+        <w:jc w:val="both"/>
+        <w:rPr>
+          <w:sz w:val="24"/>
+          <w:szCs w:val="24"/>
+        </w:rPr>
+      </w:pPr>
+      <w:r>
+        <w:rPr>
+          <w:sz w:val="24"/>
+          <w:szCs w:val="24"/>
+        </w:rPr>
+        <w:lastRenderedPageBreak/>
+        <w:t>La scelta degli ordini di join è effettuata indipendentemente per le due query coinvolte nell’interrogazione; le motivazioni sono le seguenti:</w:t>
+      </w:r>
+    </w:p>
+    <w:p>
+      <w:pPr>
+        <w:pStyle w:val="Paragrafoelenco"/>
+        <w:numPr>
+          <w:ilvl w:val="0"/>
+          <w:numId w:val="3"/>
+        </w:numPr>
+        <w:jc w:val="both"/>
+        <w:rPr>
+          <w:sz w:val="24"/>
+          <w:szCs w:val="24"/>
+        </w:rPr>
+      </w:pPr>
+      <w:r>
+        <w:rPr>
+          <w:sz w:val="24"/>
+          <w:szCs w:val="24"/>
+          <w:u w:val="single"/>
+        </w:rPr>
+        <w:t>q</w:t>
+      </w:r>
+      <w:r>
+        <w:rPr>
+          <w:sz w:val="24"/>
+          <w:szCs w:val="24"/>
+          <w:u w:val="single"/>
+        </w:rPr>
+        <w:t>uery interna</w:t>
+      </w:r>
+      <w:r>
+        <w:rPr>
+          <w:sz w:val="24"/>
+          <w:szCs w:val="24"/>
+        </w:rPr>
+        <w:t>:</w:t>
+      </w:r>
+    </w:p>
+    <w:p>
+      <w:pPr>
+        <w:pStyle w:val="Paragrafoelenco"/>
+        <w:numPr>
+          <w:ilvl w:val="1"/>
+          <w:numId w:val="1"/>
+        </w:numPr>
+        <w:jc w:val="both"/>
+        <w:rPr>
+          <w:sz w:val="24"/>
+          <w:szCs w:val="24"/>
+        </w:rPr>
+      </w:pPr>
+      <w:r>
+        <w:rPr>
+          <w:sz w:val="24"/>
+          <w:szCs w:val="24"/>
+        </w:rPr>
+        <w:t>consente un anticipo della clausola GROUP BY (</w:t>
+      </w:r>
+      <w:proofErr w:type="spellStart"/>
+      <w:r>
+        <w:rPr>
+          <w:sz w:val="24"/>
+          <w:szCs w:val="24"/>
+        </w:rPr>
+        <w:t>SO.Sid</w:t>
+      </w:r>
+      <w:proofErr w:type="spellEnd"/>
+      <w:r>
+        <w:rPr>
+          <w:sz w:val="24"/>
+          <w:szCs w:val="24"/>
+        </w:rPr>
+        <w:t>) sul ramo destro della join</w:t>
+      </w:r>
+    </w:p>
+    <w:p>
+      <w:pPr>
+        <w:pStyle w:val="Paragrafoelenco"/>
+        <w:numPr>
+          <w:ilvl w:val="1"/>
+          <w:numId w:val="1"/>
+        </w:numPr>
+        <w:jc w:val="both"/>
+        <w:rPr>
+          <w:sz w:val="24"/>
+          <w:szCs w:val="24"/>
+        </w:rPr>
+      </w:pPr>
+      <w:r>
+        <w:rPr>
+          <w:sz w:val="24"/>
+          <w:szCs w:val="24"/>
+        </w:rPr>
+        <w:t xml:space="preserve">poiché la prima operazione di join può essere effettuata con </w:t>
+      </w:r>
+      <w:r>
+        <w:rPr>
+          <w:i/>
+          <w:iCs/>
+          <w:sz w:val="24"/>
+          <w:szCs w:val="24"/>
+        </w:rPr>
+        <w:t>hash join</w:t>
+      </w:r>
+      <w:r>
+        <w:rPr>
+          <w:sz w:val="24"/>
+          <w:szCs w:val="24"/>
+        </w:rPr>
+        <w:t xml:space="preserve">, mentre la seconda viene sicuramente effettuata con </w:t>
+      </w:r>
+      <w:proofErr w:type="spellStart"/>
+      <w:r>
+        <w:rPr>
+          <w:i/>
+          <w:iCs/>
+          <w:sz w:val="24"/>
+          <w:szCs w:val="24"/>
+        </w:rPr>
+        <w:t>nested</w:t>
+      </w:r>
+      <w:proofErr w:type="spellEnd"/>
+      <w:r>
+        <w:rPr>
+          <w:i/>
+          <w:iCs/>
+          <w:sz w:val="24"/>
+          <w:szCs w:val="24"/>
+        </w:rPr>
+        <w:t xml:space="preserve"> loop</w:t>
+      </w:r>
+      <w:r>
+        <w:rPr>
+          <w:i/>
+          <w:iCs/>
+          <w:sz w:val="24"/>
+          <w:szCs w:val="24"/>
+        </w:rPr>
+        <w:t xml:space="preserve"> join</w:t>
+      </w:r>
+      <w:r>
+        <w:rPr>
+          <w:sz w:val="24"/>
+          <w:szCs w:val="24"/>
+        </w:rPr>
+        <w:t xml:space="preserve">, </w:t>
+      </w:r>
+      <w:r>
+        <w:rPr>
+          <w:sz w:val="24"/>
+          <w:szCs w:val="24"/>
+        </w:rPr>
+        <w:t>l’ordine scelto</w:t>
+      </w:r>
+      <w:r>
+        <w:rPr>
+          <w:sz w:val="24"/>
+          <w:szCs w:val="24"/>
+        </w:rPr>
+        <w:t xml:space="preserve"> permette di ridurre la cardinalità della </w:t>
+      </w:r>
+      <w:proofErr w:type="spellStart"/>
+      <w:r>
+        <w:rPr>
+          <w:i/>
+          <w:iCs/>
+          <w:sz w:val="24"/>
+          <w:szCs w:val="24"/>
+        </w:rPr>
+        <w:t>outer</w:t>
+      </w:r>
+      <w:proofErr w:type="spellEnd"/>
+      <w:r>
+        <w:rPr>
+          <w:i/>
+          <w:iCs/>
+          <w:sz w:val="24"/>
+          <w:szCs w:val="24"/>
+        </w:rPr>
+        <w:t xml:space="preserve"> </w:t>
+      </w:r>
+      <w:proofErr w:type="spellStart"/>
+      <w:r>
+        <w:rPr>
+          <w:i/>
+          <w:iCs/>
+          <w:sz w:val="24"/>
+          <w:szCs w:val="24"/>
+        </w:rPr>
+        <w:t>table</w:t>
+      </w:r>
+      <w:proofErr w:type="spellEnd"/>
+      <w:r>
+        <w:rPr>
+          <w:sz w:val="24"/>
+          <w:szCs w:val="24"/>
+        </w:rPr>
+        <w:t xml:space="preserve"> di un fattore 400, rispetto all’altr</w:t>
+      </w:r>
+      <w:r>
+        <w:rPr>
+          <w:sz w:val="24"/>
+          <w:szCs w:val="24"/>
+        </w:rPr>
+        <w:t xml:space="preserve">a configurazione </w:t>
+      </w:r>
+      <w:r>
+        <w:rPr>
+          <w:sz w:val="24"/>
+          <w:szCs w:val="24"/>
+        </w:rPr>
+        <w:t xml:space="preserve">possibile, in quanto si può beneficiare dell’anticipo della </w:t>
+      </w:r>
+      <w:r>
+        <w:rPr>
+          <w:sz w:val="24"/>
+          <w:szCs w:val="24"/>
+        </w:rPr>
+        <w:t xml:space="preserve">clausola </w:t>
+      </w:r>
+      <w:r>
+        <w:rPr>
+          <w:sz w:val="24"/>
+          <w:szCs w:val="24"/>
+        </w:rPr>
+        <w:t xml:space="preserve">GROUP BY; inoltre, la </w:t>
+      </w:r>
+      <w:r>
+        <w:rPr>
+          <w:i/>
+          <w:iCs/>
+          <w:sz w:val="24"/>
+          <w:szCs w:val="24"/>
+        </w:rPr>
+        <w:t>hash join</w:t>
+      </w:r>
+      <w:r>
+        <w:rPr>
+          <w:sz w:val="24"/>
+          <w:szCs w:val="24"/>
+        </w:rPr>
+        <w:t xml:space="preserve"> effettuata come prima operazione, ha un aumento di cardinalità della tabella di sinistra (in questo caso IP, nell’altro possibile S) di un fattore 100: globalmente, secondo le stime effettuate, la configurazione scelta risulta più efficiente.</w:t>
+      </w:r>
+    </w:p>
+    <w:p>
+      <w:pPr>
+        <w:pStyle w:val="Paragrafoelenco"/>
+        <w:numPr>
+          <w:ilvl w:val="0"/>
+          <w:numId w:val="1"/>
+        </w:numPr>
+        <w:jc w:val="both"/>
+        <w:rPr>
+          <w:sz w:val="24"/>
+          <w:szCs w:val="24"/>
+        </w:rPr>
+      </w:pPr>
+      <w:r>
+        <w:rPr>
+          <w:sz w:val="24"/>
+          <w:szCs w:val="24"/>
+          <w:u w:val="single"/>
+        </w:rPr>
+        <w:t>q</w:t>
+      </w:r>
+      <w:r>
+        <w:rPr>
+          <w:sz w:val="24"/>
+          <w:szCs w:val="24"/>
+          <w:u w:val="single"/>
+        </w:rPr>
+        <w:t>uery esterna</w:t>
+      </w:r>
+      <w:r>
+        <w:rPr>
+          <w:sz w:val="24"/>
+          <w:szCs w:val="24"/>
+        </w:rPr>
+        <w:t>:</w:t>
+      </w:r>
+      <w:r>
+        <w:rPr>
+          <w:sz w:val="24"/>
+          <w:szCs w:val="24"/>
+        </w:rPr>
+        <w:t xml:space="preserve"> </w:t>
+      </w:r>
+      <w:r>
+        <w:rPr>
+          <w:sz w:val="24"/>
+          <w:szCs w:val="24"/>
+        </w:rPr>
+        <w:t>in entrambi i casi possibili, il semi</w:t>
+      </w:r>
+      <w:r>
+        <w:rPr>
+          <w:sz w:val="24"/>
+          <w:szCs w:val="24"/>
+        </w:rPr>
+        <w:t xml:space="preserve"> </w:t>
+      </w:r>
+      <w:r>
+        <w:rPr>
+          <w:sz w:val="24"/>
+          <w:szCs w:val="24"/>
+        </w:rPr>
+        <w:t xml:space="preserve">join viene effettuato con </w:t>
+      </w:r>
+      <w:proofErr w:type="spellStart"/>
+      <w:r>
+        <w:rPr>
+          <w:i/>
+          <w:iCs/>
+          <w:sz w:val="24"/>
+          <w:szCs w:val="24"/>
+        </w:rPr>
+        <w:t>nested</w:t>
+      </w:r>
+      <w:proofErr w:type="spellEnd"/>
+      <w:r>
+        <w:rPr>
+          <w:i/>
+          <w:iCs/>
+          <w:sz w:val="24"/>
+          <w:szCs w:val="24"/>
+        </w:rPr>
+        <w:t xml:space="preserve"> loop</w:t>
+      </w:r>
+      <w:r>
+        <w:rPr>
+          <w:i/>
+          <w:iCs/>
+          <w:sz w:val="24"/>
+          <w:szCs w:val="24"/>
+        </w:rPr>
+        <w:t xml:space="preserve"> join</w:t>
+      </w:r>
+      <w:r>
+        <w:rPr>
+          <w:sz w:val="24"/>
+          <w:szCs w:val="24"/>
+        </w:rPr>
+        <w:t xml:space="preserve">, mentre il full join viene effettuato con </w:t>
+      </w:r>
+      <w:r>
+        <w:rPr>
+          <w:i/>
+          <w:iCs/>
+          <w:sz w:val="24"/>
+          <w:szCs w:val="24"/>
+        </w:rPr>
+        <w:t>hash join</w:t>
+      </w:r>
+      <w:r>
+        <w:rPr>
+          <w:sz w:val="24"/>
+          <w:szCs w:val="24"/>
+        </w:rPr>
+        <w:t>; in questa configurazione, il semi</w:t>
+      </w:r>
+      <w:r>
+        <w:rPr>
+          <w:sz w:val="24"/>
+          <w:szCs w:val="24"/>
+        </w:rPr>
+        <w:t xml:space="preserve"> </w:t>
+      </w:r>
+      <w:r>
+        <w:rPr>
+          <w:sz w:val="24"/>
+          <w:szCs w:val="24"/>
+        </w:rPr>
+        <w:t xml:space="preserve">join ha la </w:t>
+      </w:r>
+      <w:proofErr w:type="spellStart"/>
+      <w:r>
+        <w:rPr>
+          <w:sz w:val="24"/>
+          <w:szCs w:val="24"/>
+        </w:rPr>
+        <w:t>outer</w:t>
+      </w:r>
+      <w:proofErr w:type="spellEnd"/>
+      <w:r>
+        <w:rPr>
+          <w:sz w:val="24"/>
+          <w:szCs w:val="24"/>
+        </w:rPr>
+        <w:t xml:space="preserve"> </w:t>
+      </w:r>
+      <w:proofErr w:type="spellStart"/>
+      <w:r>
+        <w:rPr>
+          <w:sz w:val="24"/>
+          <w:szCs w:val="24"/>
+        </w:rPr>
+        <w:t>table</w:t>
+      </w:r>
+      <w:proofErr w:type="spellEnd"/>
+      <w:r>
+        <w:rPr>
+          <w:sz w:val="24"/>
+          <w:szCs w:val="24"/>
+        </w:rPr>
+        <w:t xml:space="preserve"> ridotta di un fattore 1000 rispetto all’altra possibile configurazione, mentre il full join, pur beneficiando di un eventuale anticipo d</w:t>
+      </w:r>
+      <w:r>
+        <w:rPr>
+          <w:sz w:val="24"/>
+          <w:szCs w:val="24"/>
+        </w:rPr>
+        <w:t>ella clausola</w:t>
+      </w:r>
+      <w:r>
+        <w:rPr>
+          <w:sz w:val="24"/>
+          <w:szCs w:val="24"/>
+        </w:rPr>
+        <w:t xml:space="preserve"> GROUP BY (</w:t>
+      </w:r>
+      <w:proofErr w:type="spellStart"/>
+      <w:r>
+        <w:rPr>
+          <w:sz w:val="24"/>
+          <w:szCs w:val="24"/>
+        </w:rPr>
+        <w:t>SP.Eid</w:t>
+      </w:r>
+      <w:proofErr w:type="spellEnd"/>
+      <w:r>
+        <w:rPr>
+          <w:sz w:val="24"/>
+          <w:szCs w:val="24"/>
+        </w:rPr>
+        <w:t>), sarebbe effettuato su tabelle aventi cardinalità 5</w:t>
+      </w:r>
+      <w:r>
+        <w:rPr>
+          <w:rFonts w:cstheme="minorHAnsi"/>
+          <w:sz w:val="24"/>
+          <w:szCs w:val="24"/>
+        </w:rPr>
+        <w:t>·</w:t>
+      </w:r>
+      <w:r>
+        <w:rPr>
+          <w:sz w:val="24"/>
+          <w:szCs w:val="24"/>
+        </w:rPr>
+        <w:t>10</w:t>
+      </w:r>
+      <w:r>
+        <w:rPr>
+          <w:sz w:val="24"/>
+          <w:szCs w:val="24"/>
+          <w:vertAlign w:val="superscript"/>
+        </w:rPr>
+        <w:t>4</w:t>
+      </w:r>
+      <w:r>
+        <w:rPr>
+          <w:sz w:val="24"/>
+          <w:szCs w:val="24"/>
+        </w:rPr>
+        <w:t xml:space="preserve"> (comune ad entrambi i casi) e 5</w:t>
+      </w:r>
+      <w:r>
+        <w:rPr>
+          <w:rFonts w:cstheme="minorHAnsi"/>
+          <w:sz w:val="24"/>
+          <w:szCs w:val="24"/>
+        </w:rPr>
+        <w:t>·</w:t>
+      </w:r>
+      <w:r>
+        <w:rPr>
+          <w:sz w:val="24"/>
+          <w:szCs w:val="24"/>
+        </w:rPr>
+        <w:t>10</w:t>
+      </w:r>
+      <w:r>
+        <w:rPr>
+          <w:sz w:val="24"/>
+          <w:szCs w:val="24"/>
+          <w:vertAlign w:val="superscript"/>
+        </w:rPr>
+        <w:t>5</w:t>
+      </w:r>
+      <w:r>
+        <w:rPr>
+          <w:sz w:val="24"/>
+          <w:szCs w:val="24"/>
+        </w:rPr>
+        <w:t>, ovvero una dimensione solo 200 volte inferiore a quella della configurazione corrente (tabella SP): alla luce di tali stime, la configurazione scelta risulta essere quella più efficiente.</w:t>
+      </w:r>
+    </w:p>
+    <w:p>
+      <w:pPr>
+        <w:rPr>
           <w:sz w:val="28"/>
           <w:szCs w:val="28"/>
           <w:u w:val="single"/>
         </w:rPr>
-        <w:t>Anticipo GROUP BY</w:t>
-      </w:r>
-    </w:p>
-    <w:p>
-      <w:pPr>
-        <w:jc w:val="both"/>
-        <w:rPr>
-          <w:b/>
-          <w:bCs/>
-          <w:sz w:val="24"/>
-          <w:szCs w:val="24"/>
-        </w:rPr>
-      </w:pPr>
-      <w:r>
-        <w:rPr>
-          <w:b/>
-          <w:bCs/>
-          <w:sz w:val="24"/>
-          <w:szCs w:val="24"/>
-        </w:rPr>
-        <w:t>DISCUTERE ANTICIPO GB PER LE 4 CONFIGURAZIONI E I DUE CASI POSSIBILI</w:t>
-      </w:r>
-    </w:p>
-    <w:p>
-      <w:pPr>
-        <w:rPr>
-          <w:b/>
-          <w:bCs/>
-          <w:sz w:val="24"/>
-          <w:szCs w:val="24"/>
-        </w:rPr>
-      </w:pPr>
-    </w:p>
-    <w:p>
-      <w:pPr>
+      </w:pPr>
+      <w:r>
         <w:rPr>
           <w:sz w:val="28"/>
           <w:szCs w:val="28"/>
           <w:u w:val="single"/>
         </w:rPr>
-      </w:pPr>
-      <w:r>
+        <w:t>Anticipo GROUP BY</w:t>
+      </w:r>
+    </w:p>
+    <w:p>
+      <w:pPr>
+        <w:jc w:val="both"/>
+        <w:rPr>
+          <w:sz w:val="24"/>
+          <w:szCs w:val="24"/>
+        </w:rPr>
+      </w:pPr>
+      <w:r>
+        <w:rPr>
+          <w:sz w:val="24"/>
+          <w:szCs w:val="24"/>
+        </w:rPr>
+        <w:t>L’anticipo delle clausole di GROUP BY, insieme alle rispettive clausole HAVING che le seguono, risulta possibile (ed efficiente) solo nei casi in cui sia immediatamente preceduto da un’operazione di join effettuata sullo stesso attributo.</w:t>
+      </w:r>
+    </w:p>
+    <w:p>
+      <w:pPr>
+        <w:jc w:val="both"/>
+        <w:rPr>
+          <w:sz w:val="24"/>
+          <w:szCs w:val="24"/>
+        </w:rPr>
+      </w:pPr>
+      <w:r>
+        <w:rPr>
+          <w:sz w:val="24"/>
+          <w:szCs w:val="24"/>
+        </w:rPr>
+        <w:t>Di conseguenza</w:t>
+      </w:r>
+      <w:r>
+        <w:rPr>
+          <w:sz w:val="24"/>
+          <w:szCs w:val="24"/>
+        </w:rPr>
+        <w:t>:</w:t>
+      </w:r>
+    </w:p>
+    <w:p>
+      <w:pPr>
+        <w:pStyle w:val="Paragrafoelenco"/>
+        <w:numPr>
+          <w:ilvl w:val="0"/>
+          <w:numId w:val="5"/>
+        </w:numPr>
+        <w:jc w:val="both"/>
+        <w:rPr>
+          <w:sz w:val="24"/>
+          <w:szCs w:val="24"/>
+        </w:rPr>
+      </w:pPr>
+      <w:r>
+        <w:rPr>
+          <w:sz w:val="24"/>
+          <w:szCs w:val="24"/>
+        </w:rPr>
+        <w:t>GROUP BY (</w:t>
+      </w:r>
+      <w:proofErr w:type="spellStart"/>
+      <w:r>
+        <w:rPr>
+          <w:sz w:val="24"/>
+          <w:szCs w:val="24"/>
+        </w:rPr>
+        <w:t>SO.Sid</w:t>
+      </w:r>
+      <w:proofErr w:type="spellEnd"/>
+      <w:r>
+        <w:rPr>
+          <w:sz w:val="24"/>
+          <w:szCs w:val="24"/>
+        </w:rPr>
+        <w:t>):</w:t>
+      </w:r>
+      <w:r>
+        <w:rPr>
+          <w:sz w:val="24"/>
+          <w:szCs w:val="24"/>
+        </w:rPr>
+        <w:t xml:space="preserve"> si può anticipare sul ramo destro dell’operazione di join che la precede; è conveniente in quanto riduce la cardinalità della </w:t>
+      </w:r>
+      <w:proofErr w:type="spellStart"/>
+      <w:r>
+        <w:rPr>
+          <w:i/>
+          <w:iCs/>
+          <w:sz w:val="24"/>
+          <w:szCs w:val="24"/>
+        </w:rPr>
+        <w:t>inner</w:t>
+      </w:r>
+      <w:proofErr w:type="spellEnd"/>
+      <w:r>
+        <w:rPr>
+          <w:i/>
+          <w:iCs/>
+          <w:sz w:val="24"/>
+          <w:szCs w:val="24"/>
+        </w:rPr>
+        <w:t xml:space="preserve"> </w:t>
+      </w:r>
+      <w:proofErr w:type="spellStart"/>
+      <w:r>
+        <w:rPr>
+          <w:i/>
+          <w:iCs/>
+          <w:sz w:val="24"/>
+          <w:szCs w:val="24"/>
+        </w:rPr>
+        <w:t>table</w:t>
+      </w:r>
+      <w:proofErr w:type="spellEnd"/>
+      <w:r>
+        <w:rPr>
+          <w:sz w:val="24"/>
+          <w:szCs w:val="24"/>
+        </w:rPr>
+        <w:t xml:space="preserve"> di un fattore 400, in quanto:</w:t>
+      </w:r>
+    </w:p>
+    <w:p>
+      <w:pPr>
+        <w:pStyle w:val="Paragrafoelenco"/>
+        <w:numPr>
+          <w:ilvl w:val="1"/>
+          <w:numId w:val="5"/>
+        </w:numPr>
+        <w:jc w:val="both"/>
+        <w:rPr>
+          <w:sz w:val="24"/>
+          <w:szCs w:val="24"/>
+        </w:rPr>
+      </w:pPr>
+      <w:r>
+        <w:rPr>
+          <w:sz w:val="24"/>
+          <w:szCs w:val="24"/>
+        </w:rPr>
+        <w:t>GROUP BY (</w:t>
+      </w:r>
+      <w:proofErr w:type="spellStart"/>
+      <w:r>
+        <w:rPr>
+          <w:sz w:val="24"/>
+          <w:szCs w:val="24"/>
+        </w:rPr>
+        <w:t>SO.Sid</w:t>
+      </w:r>
+      <w:proofErr w:type="spellEnd"/>
+      <w:r>
+        <w:rPr>
+          <w:sz w:val="24"/>
+          <w:szCs w:val="24"/>
+        </w:rPr>
+        <w:t>) riduce la cardinalità a 100, essendo 100 il numero di servizi diversi presenti;</w:t>
+      </w:r>
+    </w:p>
+    <w:p>
+      <w:pPr>
+        <w:pStyle w:val="Paragrafoelenco"/>
+        <w:numPr>
+          <w:ilvl w:val="1"/>
+          <w:numId w:val="5"/>
+        </w:numPr>
+        <w:jc w:val="both"/>
+        <w:rPr>
+          <w:sz w:val="24"/>
+          <w:szCs w:val="24"/>
+        </w:rPr>
+      </w:pPr>
+      <w:r>
+        <w:rPr>
+          <w:sz w:val="24"/>
+          <w:szCs w:val="24"/>
+        </w:rPr>
+        <w:t>HAVING COUNT (*) &gt;= 1 riduce la cardinalità di un fattore 2, dalle statistiche inizialmente fornite;</w:t>
+      </w:r>
+    </w:p>
+    <w:p>
+      <w:pPr>
+        <w:pStyle w:val="Paragrafoelenco"/>
+        <w:numPr>
+          <w:ilvl w:val="0"/>
+          <w:numId w:val="5"/>
+        </w:numPr>
+        <w:jc w:val="both"/>
+        <w:rPr>
+          <w:sz w:val="24"/>
+          <w:szCs w:val="24"/>
+        </w:rPr>
+      </w:pPr>
+      <w:r>
+        <w:rPr>
+          <w:sz w:val="24"/>
+          <w:szCs w:val="24"/>
+        </w:rPr>
+        <w:t>GROUP BY (</w:t>
+      </w:r>
+      <w:proofErr w:type="spellStart"/>
+      <w:r>
+        <w:rPr>
+          <w:sz w:val="24"/>
+          <w:szCs w:val="24"/>
+        </w:rPr>
+        <w:t>SP.Eid</w:t>
+      </w:r>
+      <w:proofErr w:type="spellEnd"/>
+      <w:r>
+        <w:rPr>
+          <w:sz w:val="24"/>
+          <w:szCs w:val="24"/>
+        </w:rPr>
+        <w:t>):</w:t>
+      </w:r>
+    </w:p>
+    <w:p>
+      <w:pPr>
+        <w:pStyle w:val="Paragrafoelenco"/>
+        <w:numPr>
+          <w:ilvl w:val="1"/>
+          <w:numId w:val="5"/>
+        </w:numPr>
+        <w:jc w:val="both"/>
+        <w:rPr>
+          <w:sz w:val="24"/>
+          <w:szCs w:val="24"/>
+        </w:rPr>
+      </w:pPr>
+      <w:r>
+        <w:rPr>
+          <w:sz w:val="24"/>
+          <w:szCs w:val="24"/>
+        </w:rPr>
+        <w:t xml:space="preserve">non si può anticipare, in quanto è preceduta da una join sull’attributo </w:t>
+      </w:r>
+      <w:proofErr w:type="spellStart"/>
+      <w:r>
+        <w:rPr>
+          <w:i/>
+          <w:iCs/>
+          <w:sz w:val="24"/>
+          <w:szCs w:val="24"/>
+        </w:rPr>
+        <w:t>Sid</w:t>
+      </w:r>
+      <w:proofErr w:type="spellEnd"/>
+      <w:r>
+        <w:rPr>
+          <w:sz w:val="24"/>
+          <w:szCs w:val="24"/>
+        </w:rPr>
+        <w:t xml:space="preserve">; </w:t>
+      </w:r>
+    </w:p>
+    <w:p>
+      <w:pPr>
+        <w:pStyle w:val="Paragrafoelenco"/>
+        <w:numPr>
+          <w:ilvl w:val="1"/>
+          <w:numId w:val="5"/>
+        </w:numPr>
+        <w:jc w:val="both"/>
+        <w:rPr>
+          <w:sz w:val="24"/>
+          <w:szCs w:val="24"/>
+        </w:rPr>
+      </w:pPr>
+      <w:r>
+        <w:rPr>
+          <w:sz w:val="24"/>
+          <w:szCs w:val="24"/>
+        </w:rPr>
+        <w:t>un’eventuale realizzazione, sul ramo sinistro, di una GROUP BY (</w:t>
+      </w:r>
+      <w:proofErr w:type="spellStart"/>
+      <w:r>
+        <w:rPr>
+          <w:sz w:val="24"/>
+          <w:szCs w:val="24"/>
+        </w:rPr>
+        <w:t>SP.Eid</w:t>
+      </w:r>
+      <w:proofErr w:type="spellEnd"/>
+      <w:r>
+        <w:rPr>
+          <w:sz w:val="24"/>
+          <w:szCs w:val="24"/>
+        </w:rPr>
+        <w:t xml:space="preserve">, </w:t>
+      </w:r>
+      <w:proofErr w:type="spellStart"/>
+      <w:r>
+        <w:rPr>
+          <w:sz w:val="24"/>
+          <w:szCs w:val="24"/>
+        </w:rPr>
+        <w:t>SP.Sid</w:t>
+      </w:r>
+      <w:proofErr w:type="spellEnd"/>
+      <w:r>
+        <w:rPr>
+          <w:sz w:val="24"/>
+          <w:szCs w:val="24"/>
+        </w:rPr>
+        <w:t>) non sarebbe conveniente: la cardinalità generata sarebbe pari al numero totale di servizi moltiplicata per il numero (filtrato) di edifici, ovvero 5</w:t>
+      </w:r>
+      <w:r>
+        <w:rPr>
+          <w:rFonts w:cstheme="minorHAnsi"/>
+          <w:sz w:val="24"/>
+          <w:szCs w:val="24"/>
+        </w:rPr>
+        <w:t>·10</w:t>
+      </w:r>
+      <w:r>
+        <w:rPr>
+          <w:rFonts w:cstheme="minorHAnsi"/>
+          <w:sz w:val="24"/>
+          <w:szCs w:val="24"/>
+          <w:vertAlign w:val="superscript"/>
+        </w:rPr>
+        <w:t>6</w:t>
+      </w:r>
+      <w:r>
+        <w:rPr>
+          <w:rFonts w:cstheme="minorHAnsi"/>
+          <w:sz w:val="24"/>
+          <w:szCs w:val="24"/>
+        </w:rPr>
+        <w:t xml:space="preserve">; esso è però un numero superiore a quello già presente a valle dell’operazione di join su </w:t>
+      </w:r>
+      <w:r>
+        <w:rPr>
+          <w:rFonts w:cstheme="minorHAnsi"/>
+          <w:i/>
+          <w:iCs/>
+          <w:sz w:val="24"/>
+          <w:szCs w:val="24"/>
+        </w:rPr>
+        <w:t>Eid</w:t>
+      </w:r>
+      <w:r>
+        <w:rPr>
+          <w:rFonts w:cstheme="minorHAnsi"/>
+          <w:sz w:val="24"/>
+          <w:szCs w:val="24"/>
+        </w:rPr>
+        <w:t xml:space="preserve"> (pari a 10</w:t>
+      </w:r>
+      <w:r>
+        <w:rPr>
+          <w:rFonts w:cstheme="minorHAnsi"/>
+          <w:sz w:val="24"/>
+          <w:szCs w:val="24"/>
+          <w:vertAlign w:val="superscript"/>
+        </w:rPr>
+        <w:t>5</w:t>
+      </w:r>
+      <w:r>
+        <w:rPr>
+          <w:rFonts w:cstheme="minorHAnsi"/>
+          <w:sz w:val="24"/>
+          <w:szCs w:val="24"/>
+        </w:rPr>
+        <w:t>), quindi renderebbe più lenta l’esecuzione della query, essendo a tutti gli effetti un’operazione aggiuntiva rispetto al caso iniziale.</w:t>
+      </w:r>
+    </w:p>
+    <w:p>
+      <w:pPr>
         <w:rPr>
           <w:sz w:val="28"/>
           <w:szCs w:val="28"/>
           <w:u w:val="single"/>
         </w:rPr>
-        <w:lastRenderedPageBreak/>
-        <w:t>Piano esecuzione base</w:t>
-      </w:r>
-    </w:p>
-    <w:p>
-      <w:pPr>
-        <w:jc w:val="both"/>
-        <w:rPr>
-          <w:b/>
-          <w:bCs/>
-          <w:sz w:val="24"/>
-          <w:szCs w:val="24"/>
-        </w:rPr>
-      </w:pPr>
-      <w:r>
-        <w:rPr>
-          <w:b/>
-          <w:bCs/>
-          <w:sz w:val="24"/>
-          <w:szCs w:val="24"/>
-        </w:rPr>
-        <w:t>INSERIRE SPIEGAZIONE METODI ACCESSO, DI JOIN E GROUP BY</w:t>
-      </w:r>
+      </w:pPr>
     </w:p>
     <w:p>
       <w:pPr>
         <w:rPr>
           <w:sz w:val="28"/>
           <w:szCs w:val="28"/>
+          <w:u w:val="single"/>
+        </w:rPr>
+      </w:pPr>
+    </w:p>
+    <w:p>
+      <w:pPr>
+        <w:rPr>
+          <w:sz w:val="28"/>
+          <w:szCs w:val="28"/>
+          <w:u w:val="single"/>
+        </w:rPr>
+      </w:pPr>
+      <w:r>
+        <w:rPr>
+          <w:sz w:val="28"/>
+          <w:szCs w:val="28"/>
+          <w:u w:val="single"/>
+        </w:rPr>
+        <w:lastRenderedPageBreak/>
+        <w:t>Piano esecuzion</w:t>
+      </w:r>
+      <w:r>
+        <w:rPr>
+          <w:sz w:val="28"/>
+          <w:szCs w:val="28"/>
+          <w:u w:val="single"/>
+        </w:rPr>
+        <w:t>e</w:t>
+      </w:r>
+      <w:r>
+        <w:rPr>
+          <w:sz w:val="28"/>
+          <w:szCs w:val="28"/>
+          <w:u w:val="single"/>
+        </w:rPr>
+        <w:t xml:space="preserve"> base</w:t>
+      </w:r>
+    </w:p>
+    <w:p>
+      <w:pPr>
+        <w:jc w:val="both"/>
+        <w:rPr>
+          <w:sz w:val="24"/>
+          <w:szCs w:val="24"/>
+        </w:rPr>
+      </w:pPr>
+      <w:r>
+        <w:rPr>
+          <w:sz w:val="24"/>
+          <w:szCs w:val="24"/>
+        </w:rPr>
+        <w:t>Il piano di esecuzione, senza l’utilizzo di strutture fisiche di supporto, ma già considerando gli anticipi della clausola GROUP BY, ove possibile, è il seguente:</w:t>
+      </w:r>
+    </w:p>
+    <w:p>
+      <w:pPr>
+        <w:jc w:val="both"/>
+        <w:rPr>
+          <w:sz w:val="24"/>
+          <w:szCs w:val="24"/>
         </w:rPr>
       </w:pPr>
       <w:r>
@@ -421,7 +1431,7 @@
                     </pic:cNvPicPr>
                   </pic:nvPicPr>
                   <pic:blipFill>
-                    <a:blip r:embed="rId6">
+                    <a:blip r:embed="rId8">
                       <a:extLst>
                         <a:ext uri="{28A0092B-C50C-407E-A947-70E740481C1C}">
                           <a14:useLocalDpi xmlns:a14="http://schemas.microsoft.com/office/drawing/2010/main" val="0"/>
@@ -454,22 +1464,547 @@
           </wp:anchor>
         </w:drawing>
       </w:r>
-    </w:p>
-    <w:p>
-      <w:pPr>
+      <w:r>
+        <w:rPr>
+          <w:sz w:val="24"/>
+          <w:szCs w:val="24"/>
+        </w:rPr>
+        <w:t>Caratteristiche:</w:t>
+      </w:r>
+    </w:p>
+    <w:p>
+      <w:pPr>
+        <w:pStyle w:val="Paragrafoelenco"/>
+        <w:numPr>
+          <w:ilvl w:val="0"/>
+          <w:numId w:val="6"/>
+        </w:numPr>
+        <w:jc w:val="both"/>
+        <w:rPr>
+          <w:sz w:val="24"/>
+          <w:szCs w:val="24"/>
+          <w:u w:val="single"/>
+        </w:rPr>
+      </w:pPr>
+      <w:r>
+        <w:rPr>
+          <w:sz w:val="24"/>
+          <w:szCs w:val="24"/>
+          <w:u w:val="single"/>
+        </w:rPr>
+        <w:t>metodi di accesso</w:t>
+      </w:r>
+      <w:r>
+        <w:rPr>
+          <w:sz w:val="24"/>
+          <w:szCs w:val="24"/>
+        </w:rPr>
+        <w:t xml:space="preserve">: tutte le tabelle sono lette mediante </w:t>
+      </w:r>
+      <w:r>
+        <w:rPr>
+          <w:i/>
+          <w:iCs/>
+          <w:sz w:val="24"/>
+          <w:szCs w:val="24"/>
+        </w:rPr>
+        <w:t xml:space="preserve">full </w:t>
+      </w:r>
+      <w:proofErr w:type="spellStart"/>
+      <w:r>
+        <w:rPr>
+          <w:i/>
+          <w:iCs/>
+          <w:sz w:val="24"/>
+          <w:szCs w:val="24"/>
+        </w:rPr>
+        <w:t>table</w:t>
+      </w:r>
+      <w:proofErr w:type="spellEnd"/>
+      <w:r>
+        <w:rPr>
+          <w:i/>
+          <w:iCs/>
+          <w:sz w:val="24"/>
+          <w:szCs w:val="24"/>
+        </w:rPr>
+        <w:t xml:space="preserve"> </w:t>
+      </w:r>
+      <w:proofErr w:type="spellStart"/>
+      <w:r>
+        <w:rPr>
+          <w:i/>
+          <w:iCs/>
+          <w:sz w:val="24"/>
+          <w:szCs w:val="24"/>
+        </w:rPr>
+        <w:t>scan</w:t>
+      </w:r>
+      <w:proofErr w:type="spellEnd"/>
+      <w:r>
+        <w:rPr>
+          <w:i/>
+          <w:iCs/>
+          <w:sz w:val="24"/>
+          <w:szCs w:val="24"/>
+        </w:rPr>
+        <w:t xml:space="preserve"> </w:t>
+      </w:r>
+      <w:r>
+        <w:rPr>
+          <w:sz w:val="24"/>
+          <w:szCs w:val="24"/>
+        </w:rPr>
+        <w:t>che, dove necessario (ovvero in presenza di uno o più predicati di selezione), effettuano direttamente l’operazione di FILTER durante la scansione della tabella;</w:t>
+      </w:r>
+    </w:p>
+    <w:p>
+      <w:pPr>
+        <w:pStyle w:val="Paragrafoelenco"/>
+        <w:numPr>
+          <w:ilvl w:val="0"/>
+          <w:numId w:val="6"/>
+        </w:numPr>
+        <w:jc w:val="both"/>
+        <w:rPr>
+          <w:sz w:val="24"/>
+          <w:szCs w:val="24"/>
+          <w:u w:val="single"/>
+        </w:rPr>
+      </w:pPr>
+      <w:r>
+        <w:rPr>
+          <w:sz w:val="24"/>
+          <w:szCs w:val="24"/>
+          <w:u w:val="single"/>
+        </w:rPr>
+        <w:t>metodi di join</w:t>
+      </w:r>
+      <w:r>
+        <w:rPr>
+          <w:sz w:val="24"/>
+          <w:szCs w:val="24"/>
+        </w:rPr>
+        <w:t>:</w:t>
+      </w:r>
+      <w:r>
+        <w:rPr>
+          <w:sz w:val="24"/>
+          <w:szCs w:val="24"/>
+        </w:rPr>
+        <w:t xml:space="preserve"> </w:t>
+      </w:r>
+    </w:p>
+    <w:p>
+      <w:pPr>
+        <w:pStyle w:val="Paragrafoelenco"/>
+        <w:numPr>
+          <w:ilvl w:val="1"/>
+          <w:numId w:val="6"/>
+        </w:numPr>
+        <w:jc w:val="both"/>
+        <w:rPr>
+          <w:sz w:val="24"/>
+          <w:szCs w:val="24"/>
+          <w:u w:val="single"/>
+        </w:rPr>
+      </w:pPr>
+      <w:r>
+        <w:rPr>
+          <w:sz w:val="24"/>
+          <w:szCs w:val="24"/>
+        </w:rPr>
+        <w:t xml:space="preserve">le operazioni </w:t>
+      </w:r>
+      <w:r>
+        <w:rPr>
+          <w:rFonts w:cstheme="minorHAnsi"/>
+          <w:i/>
+          <w:iCs/>
+          <w:sz w:val="24"/>
+          <w:szCs w:val="24"/>
+        </w:rPr>
+        <w:t xml:space="preserve">SP </w:t>
+      </w:r>
+      <w:r>
+        <w:rPr>
+          <w:rFonts w:ascii="Cambria Math" w:hAnsi="Cambria Math" w:cs="Cambria Math"/>
+          <w:i/>
+          <w:iCs/>
+          <w:sz w:val="24"/>
+          <w:szCs w:val="24"/>
+        </w:rPr>
+        <w:t>⋈</w:t>
+      </w:r>
+      <w:r>
+        <w:rPr>
+          <w:rFonts w:cstheme="minorHAnsi"/>
+          <w:i/>
+          <w:iCs/>
+          <w:sz w:val="24"/>
+          <w:szCs w:val="24"/>
+        </w:rPr>
+        <w:t xml:space="preserve"> </w:t>
+      </w:r>
+      <w:r>
+        <w:rPr>
+          <w:rFonts w:cstheme="minorHAnsi"/>
+          <w:i/>
+          <w:iCs/>
+          <w:sz w:val="24"/>
+          <w:szCs w:val="24"/>
+        </w:rPr>
+        <w:t>E</w:t>
+      </w:r>
+      <w:r>
+        <w:rPr>
+          <w:rFonts w:cstheme="minorHAnsi"/>
+          <w:sz w:val="24"/>
+          <w:szCs w:val="24"/>
+        </w:rPr>
+        <w:t xml:space="preserve"> </w:t>
+      </w:r>
+      <w:proofErr w:type="spellStart"/>
+      <w:r>
+        <w:rPr>
+          <w:rFonts w:cstheme="minorHAnsi"/>
+          <w:sz w:val="24"/>
+          <w:szCs w:val="24"/>
+        </w:rPr>
+        <w:t>e</w:t>
+      </w:r>
+      <w:proofErr w:type="spellEnd"/>
+      <w:r>
+        <w:rPr>
+          <w:rFonts w:cstheme="minorHAnsi"/>
+          <w:sz w:val="24"/>
+          <w:szCs w:val="24"/>
+        </w:rPr>
+        <w:t xml:space="preserve"> </w:t>
+      </w:r>
+      <w:r>
+        <w:rPr>
+          <w:rFonts w:cstheme="minorHAnsi"/>
+          <w:i/>
+          <w:iCs/>
+          <w:sz w:val="24"/>
+          <w:szCs w:val="24"/>
+        </w:rPr>
+        <w:t xml:space="preserve">IP </w:t>
+      </w:r>
+      <w:r>
+        <w:rPr>
+          <w:rFonts w:ascii="Cambria Math" w:hAnsi="Cambria Math" w:cs="Cambria Math"/>
+          <w:i/>
+          <w:iCs/>
+          <w:sz w:val="24"/>
+          <w:szCs w:val="24"/>
+        </w:rPr>
+        <w:t>⋈</w:t>
+      </w:r>
+      <w:r>
+        <w:rPr>
+          <w:rFonts w:cstheme="minorHAnsi"/>
+          <w:i/>
+          <w:iCs/>
+          <w:sz w:val="24"/>
+          <w:szCs w:val="24"/>
+        </w:rPr>
+        <w:t xml:space="preserve"> </w:t>
+      </w:r>
+      <w:r>
+        <w:rPr>
+          <w:rFonts w:cstheme="minorHAnsi"/>
+          <w:i/>
+          <w:iCs/>
+          <w:sz w:val="24"/>
+          <w:szCs w:val="24"/>
+        </w:rPr>
+        <w:t>SO</w:t>
+      </w:r>
+      <w:r>
+        <w:rPr>
+          <w:sz w:val="24"/>
+          <w:szCs w:val="24"/>
+        </w:rPr>
+        <w:t xml:space="preserve"> sono effettuate con </w:t>
+      </w:r>
+      <w:r>
+        <w:rPr>
+          <w:i/>
+          <w:iCs/>
+          <w:sz w:val="24"/>
+          <w:szCs w:val="24"/>
+        </w:rPr>
+        <w:t>hash join</w:t>
+      </w:r>
+      <w:r>
+        <w:rPr>
+          <w:sz w:val="24"/>
+          <w:szCs w:val="24"/>
+        </w:rPr>
+        <w:t>, avendo entrambe le tabelle con</w:t>
+      </w:r>
+      <w:r>
+        <w:rPr>
+          <w:sz w:val="24"/>
+          <w:szCs w:val="24"/>
+        </w:rPr>
+        <w:t xml:space="preserve"> </w:t>
+      </w:r>
+      <w:r>
+        <w:rPr>
+          <w:rFonts w:ascii="Cambria Math" w:hAnsi="Cambria Math" w:cs="Cambria Math"/>
+          <w:sz w:val="24"/>
+          <w:szCs w:val="24"/>
+        </w:rPr>
+        <w:t>⋈</w:t>
+      </w:r>
+      <w:r>
+        <w:rPr>
+          <w:sz w:val="24"/>
+          <w:szCs w:val="24"/>
+        </w:rPr>
+        <w:t xml:space="preserve"> una cardinalità superiore (o uguale, nel caso di IP) a 10</w:t>
+      </w:r>
+      <w:r>
+        <w:rPr>
+          <w:sz w:val="24"/>
+          <w:szCs w:val="24"/>
+          <w:vertAlign w:val="superscript"/>
+        </w:rPr>
+        <w:t>3</w:t>
+      </w:r>
+      <w:r>
+        <w:rPr>
+          <w:sz w:val="24"/>
+          <w:szCs w:val="24"/>
+        </w:rPr>
+        <w:t>;</w:t>
+      </w:r>
+    </w:p>
+    <w:p>
+      <w:pPr>
+        <w:pStyle w:val="Paragrafoelenco"/>
+        <w:numPr>
+          <w:ilvl w:val="1"/>
+          <w:numId w:val="6"/>
+        </w:numPr>
+        <w:jc w:val="both"/>
+        <w:rPr>
+          <w:sz w:val="24"/>
+          <w:szCs w:val="24"/>
+          <w:u w:val="single"/>
+        </w:rPr>
+      </w:pPr>
+      <w:r>
+        <w:rPr>
+          <w:sz w:val="24"/>
+          <w:szCs w:val="24"/>
+        </w:rPr>
+        <w:lastRenderedPageBreak/>
+        <w:t xml:space="preserve">le altre due operazioni di join sono effettuate mediante </w:t>
+      </w:r>
+      <w:proofErr w:type="spellStart"/>
+      <w:r>
+        <w:rPr>
+          <w:i/>
+          <w:iCs/>
+          <w:sz w:val="24"/>
+          <w:szCs w:val="24"/>
+        </w:rPr>
+        <w:t>nested</w:t>
+      </w:r>
+      <w:proofErr w:type="spellEnd"/>
+      <w:r>
+        <w:rPr>
+          <w:i/>
+          <w:iCs/>
+          <w:sz w:val="24"/>
+          <w:szCs w:val="24"/>
+        </w:rPr>
+        <w:t xml:space="preserve"> loop join</w:t>
+      </w:r>
+      <w:r>
+        <w:rPr>
+          <w:sz w:val="24"/>
+          <w:szCs w:val="24"/>
+        </w:rPr>
+        <w:t>, avendo almeno una delle due tabelle coinvolte una cardinalità inferiore a 10</w:t>
+      </w:r>
+      <w:r>
+        <w:rPr>
+          <w:sz w:val="24"/>
+          <w:szCs w:val="24"/>
+          <w:vertAlign w:val="superscript"/>
+        </w:rPr>
+        <w:t>3</w:t>
+      </w:r>
+      <w:r>
+        <w:rPr>
+          <w:sz w:val="24"/>
+          <w:szCs w:val="24"/>
+        </w:rPr>
+        <w:t xml:space="preserve">: come </w:t>
+      </w:r>
+      <w:proofErr w:type="spellStart"/>
+      <w:r>
+        <w:rPr>
+          <w:i/>
+          <w:iCs/>
+          <w:sz w:val="24"/>
+          <w:szCs w:val="24"/>
+        </w:rPr>
+        <w:t>inner</w:t>
+      </w:r>
+      <w:proofErr w:type="spellEnd"/>
+      <w:r>
+        <w:rPr>
+          <w:i/>
+          <w:iCs/>
+          <w:sz w:val="24"/>
+          <w:szCs w:val="24"/>
+        </w:rPr>
+        <w:t xml:space="preserve"> </w:t>
+      </w:r>
+      <w:proofErr w:type="spellStart"/>
+      <w:r>
+        <w:rPr>
+          <w:i/>
+          <w:iCs/>
+          <w:sz w:val="24"/>
+          <w:szCs w:val="24"/>
+        </w:rPr>
+        <w:t>table</w:t>
+      </w:r>
+      <w:proofErr w:type="spellEnd"/>
+      <w:r>
+        <w:rPr>
+          <w:sz w:val="24"/>
+          <w:szCs w:val="24"/>
+        </w:rPr>
+        <w:t xml:space="preserve"> si sceglie sempre la tabella avente cardinalità inferiore;</w:t>
+      </w:r>
+    </w:p>
+    <w:p>
+      <w:pPr>
+        <w:pStyle w:val="Paragrafoelenco"/>
+        <w:numPr>
+          <w:ilvl w:val="0"/>
+          <w:numId w:val="6"/>
+        </w:numPr>
+        <w:jc w:val="both"/>
+        <w:rPr>
+          <w:sz w:val="24"/>
+          <w:szCs w:val="24"/>
+          <w:u w:val="single"/>
+        </w:rPr>
+      </w:pPr>
+      <w:r>
+        <w:rPr>
+          <w:sz w:val="24"/>
+          <w:szCs w:val="24"/>
+          <w:u w:val="single"/>
+        </w:rPr>
+        <w:t>group by</w:t>
+      </w:r>
+      <w:r>
+        <w:rPr>
+          <w:sz w:val="24"/>
+          <w:szCs w:val="24"/>
+        </w:rPr>
+        <w:t xml:space="preserve">: in entrambi i casi, le operazioni di GROUP BY sono seguite da un’operazione di FILTER, dovuta alla presenza della clausola HAVING, e sono svolte mediante </w:t>
+      </w:r>
+      <w:r>
+        <w:rPr>
+          <w:i/>
+          <w:iCs/>
+          <w:sz w:val="24"/>
+          <w:szCs w:val="24"/>
+        </w:rPr>
+        <w:t>group by hash</w:t>
+      </w:r>
+      <w:r>
+        <w:rPr>
+          <w:sz w:val="24"/>
+          <w:szCs w:val="24"/>
+        </w:rPr>
+        <w:t>, in quanto:</w:t>
+      </w:r>
+    </w:p>
+    <w:p>
+      <w:pPr>
+        <w:pStyle w:val="Paragrafoelenco"/>
+        <w:numPr>
+          <w:ilvl w:val="1"/>
+          <w:numId w:val="6"/>
+        </w:numPr>
+        <w:jc w:val="both"/>
+        <w:rPr>
+          <w:sz w:val="24"/>
+          <w:szCs w:val="24"/>
+          <w:u w:val="single"/>
+        </w:rPr>
+      </w:pPr>
+      <w:r>
+        <w:rPr>
+          <w:sz w:val="24"/>
+          <w:szCs w:val="24"/>
+        </w:rPr>
+        <w:t>la cardinalità delle tabelle su cui vengono effettuate è superiore a 10</w:t>
+      </w:r>
+      <w:r>
+        <w:rPr>
+          <w:sz w:val="24"/>
+          <w:szCs w:val="24"/>
+          <w:vertAlign w:val="superscript"/>
+        </w:rPr>
+        <w:t>3</w:t>
+      </w:r>
+      <w:r>
+        <w:rPr>
+          <w:sz w:val="24"/>
+          <w:szCs w:val="24"/>
+        </w:rPr>
+        <w:t>;</w:t>
+      </w:r>
+    </w:p>
+    <w:p>
+      <w:pPr>
+        <w:pStyle w:val="Paragrafoelenco"/>
+        <w:numPr>
+          <w:ilvl w:val="1"/>
+          <w:numId w:val="6"/>
+        </w:numPr>
+        <w:jc w:val="both"/>
         <w:rPr>
           <w:sz w:val="28"/>
           <w:szCs w:val="28"/>
         </w:rPr>
       </w:pPr>
-    </w:p>
-    <w:p>
-      <w:pPr>
-        <w:rPr>
-          <w:sz w:val="28"/>
-          <w:szCs w:val="28"/>
-        </w:rPr>
-      </w:pPr>
+      <w:r>
+        <w:rPr>
+          <w:sz w:val="24"/>
+          <w:szCs w:val="24"/>
+        </w:rPr>
+        <w:t xml:space="preserve">non sono precedute immediatamente da un’operazione di </w:t>
+      </w:r>
+      <w:r>
+        <w:rPr>
+          <w:i/>
+          <w:iCs/>
+          <w:sz w:val="24"/>
+          <w:szCs w:val="24"/>
+        </w:rPr>
+        <w:t>hash join</w:t>
+      </w:r>
+      <w:r>
+        <w:rPr>
+          <w:sz w:val="24"/>
+          <w:szCs w:val="24"/>
+        </w:rPr>
+        <w:t>, effettuata sullo stesso attributo di raggruppamento.</w:t>
+      </w:r>
     </w:p>
     <w:p>
       <w:pPr>
@@ -497,7 +2032,9 @@
           <w:u w:val="single"/>
         </w:rPr>
       </w:pPr>
-      <w:r>
+    </w:p>
+    <w:p>
+      <w:pPr>
         <w:rPr>
           <w:b/>
           <w:bCs/>
@@ -505,10 +2042,10 @@
           <w:szCs w:val="32"/>
           <w:u w:val="single"/>
         </w:rPr>
-        <w:lastRenderedPageBreak/>
-        <w:t xml:space="preserve">Esercizio </w:t>
-      </w:r>
-      <w:r>
+      </w:pPr>
+    </w:p>
+    <w:p>
+      <w:pPr>
         <w:rPr>
           <w:b/>
           <w:bCs/>
@@ -516,7 +2053,182 @@
           <w:szCs w:val="32"/>
           <w:u w:val="single"/>
         </w:rPr>
-        <w:t>2</w:t>
+      </w:pPr>
+    </w:p>
+    <w:p>
+      <w:pPr>
+        <w:rPr>
+          <w:b/>
+          <w:bCs/>
+          <w:sz w:val="32"/>
+          <w:szCs w:val="32"/>
+          <w:u w:val="single"/>
+        </w:rPr>
+      </w:pPr>
+    </w:p>
+    <w:p>
+      <w:pPr>
+        <w:rPr>
+          <w:b/>
+          <w:bCs/>
+          <w:sz w:val="32"/>
+          <w:szCs w:val="32"/>
+          <w:u w:val="single"/>
+        </w:rPr>
+      </w:pPr>
+    </w:p>
+    <w:p>
+      <w:pPr>
+        <w:rPr>
+          <w:b/>
+          <w:bCs/>
+          <w:sz w:val="32"/>
+          <w:szCs w:val="32"/>
+          <w:u w:val="single"/>
+        </w:rPr>
+      </w:pPr>
+    </w:p>
+    <w:p>
+      <w:pPr>
+        <w:rPr>
+          <w:b/>
+          <w:bCs/>
+          <w:sz w:val="32"/>
+          <w:szCs w:val="32"/>
+          <w:u w:val="single"/>
+        </w:rPr>
+      </w:pPr>
+    </w:p>
+    <w:p>
+      <w:pPr>
+        <w:rPr>
+          <w:b/>
+          <w:bCs/>
+          <w:sz w:val="32"/>
+          <w:szCs w:val="32"/>
+          <w:u w:val="single"/>
+        </w:rPr>
+      </w:pPr>
+    </w:p>
+    <w:p>
+      <w:pPr>
+        <w:rPr>
+          <w:b/>
+          <w:bCs/>
+          <w:sz w:val="32"/>
+          <w:szCs w:val="32"/>
+          <w:u w:val="single"/>
+        </w:rPr>
+      </w:pPr>
+    </w:p>
+    <w:p>
+      <w:pPr>
+        <w:rPr>
+          <w:b/>
+          <w:bCs/>
+          <w:sz w:val="32"/>
+          <w:szCs w:val="32"/>
+          <w:u w:val="single"/>
+        </w:rPr>
+      </w:pPr>
+    </w:p>
+    <w:p>
+      <w:pPr>
+        <w:rPr>
+          <w:b/>
+          <w:bCs/>
+          <w:sz w:val="32"/>
+          <w:szCs w:val="32"/>
+          <w:u w:val="single"/>
+        </w:rPr>
+      </w:pPr>
+    </w:p>
+    <w:p>
+      <w:pPr>
+        <w:rPr>
+          <w:b/>
+          <w:bCs/>
+          <w:sz w:val="32"/>
+          <w:szCs w:val="32"/>
+          <w:u w:val="single"/>
+        </w:rPr>
+      </w:pPr>
+    </w:p>
+    <w:p>
+      <w:pPr>
+        <w:rPr>
+          <w:b/>
+          <w:bCs/>
+          <w:sz w:val="32"/>
+          <w:szCs w:val="32"/>
+          <w:u w:val="single"/>
+        </w:rPr>
+      </w:pPr>
+    </w:p>
+    <w:p>
+      <w:pPr>
+        <w:rPr>
+          <w:b/>
+          <w:bCs/>
+          <w:sz w:val="32"/>
+          <w:szCs w:val="32"/>
+          <w:u w:val="single"/>
+        </w:rPr>
+      </w:pPr>
+    </w:p>
+    <w:p>
+      <w:pPr>
+        <w:rPr>
+          <w:b/>
+          <w:bCs/>
+          <w:sz w:val="32"/>
+          <w:szCs w:val="32"/>
+          <w:u w:val="single"/>
+        </w:rPr>
+      </w:pPr>
+    </w:p>
+    <w:p>
+      <w:pPr>
+        <w:rPr>
+          <w:b/>
+          <w:bCs/>
+          <w:sz w:val="32"/>
+          <w:szCs w:val="32"/>
+          <w:u w:val="single"/>
+        </w:rPr>
+      </w:pPr>
+    </w:p>
+    <w:p>
+      <w:pPr>
+        <w:rPr>
+          <w:b/>
+          <w:bCs/>
+          <w:sz w:val="32"/>
+          <w:szCs w:val="32"/>
+          <w:u w:val="single"/>
+        </w:rPr>
+      </w:pPr>
+    </w:p>
+    <w:p>
+      <w:pPr>
+        <w:rPr>
+          <w:b/>
+          <w:bCs/>
+          <w:sz w:val="32"/>
+          <w:szCs w:val="32"/>
+          <w:u w:val="single"/>
+        </w:rPr>
+      </w:pPr>
+      <w:r>
+        <w:rPr>
+          <w:b/>
+          <w:bCs/>
+          <w:sz w:val="32"/>
+          <w:szCs w:val="32"/>
+          <w:u w:val="single"/>
+        </w:rPr>
+        <w:lastRenderedPageBreak/>
+        <w:t>Esercizio 2</w:t>
       </w:r>
     </w:p>
     <w:p>
@@ -532,7 +2244,23 @@
           <w:sz w:val="24"/>
           <w:szCs w:val="24"/>
         </w:rPr>
-        <w:t>Si scelgano le strutture ﬁsiche accessorie per migliorare le prestazioni dell’interrogazione. Si motivi la scelta e si</w:t>
+        <w:t xml:space="preserve">Si scelgano le strutture </w:t>
+      </w:r>
+      <w:proofErr w:type="spellStart"/>
+      <w:r>
+        <w:rPr>
+          <w:sz w:val="24"/>
+          <w:szCs w:val="24"/>
+        </w:rPr>
+        <w:t>ﬁsiche</w:t>
+      </w:r>
+      <w:proofErr w:type="spellEnd"/>
+      <w:r>
+        <w:rPr>
+          <w:sz w:val="24"/>
+          <w:szCs w:val="24"/>
+        </w:rPr>
+        <w:t xml:space="preserve"> accessorie per migliorare le prestazioni dell’interrogazione. Si motivi la scelta e si</w:t>
       </w:r>
       <w:r>
         <w:rPr>
@@ -541,6 +2269,7 @@
         </w:rPr>
         <w:t xml:space="preserve"> </w:t>
       </w:r>
+      <w:proofErr w:type="spellStart"/>
       <w:r>
         <w:rPr>
           <w:sz w:val="24"/>
@@ -560,7 +2289,31 @@
           <w:sz w:val="24"/>
           <w:szCs w:val="24"/>
         </w:rPr>
-        <w:t>sca il piano di esecuzione (ordine e tipo dei join, accesso alle tabelle e/o indici, etc.).</w:t>
+        <w:t>sca</w:t>
+      </w:r>
+      <w:proofErr w:type="spellEnd"/>
+      <w:r>
+        <w:rPr>
+          <w:sz w:val="24"/>
+          <w:szCs w:val="24"/>
+        </w:rPr>
+        <w:t xml:space="preserve"> il piano di esecuzione (ordine e tipo </w:t>
+      </w:r>
+      <w:proofErr w:type="gramStart"/>
+      <w:r>
+        <w:rPr>
+          <w:sz w:val="24"/>
+          <w:szCs w:val="24"/>
+        </w:rPr>
+        <w:t>dei join</w:t>
+      </w:r>
+      <w:proofErr w:type="gramEnd"/>
+      <w:r>
+        <w:rPr>
+          <w:sz w:val="24"/>
+          <w:szCs w:val="24"/>
+        </w:rPr>
+        <w:t>, accesso alle tabelle e/o indici, etc.).</w:t>
       </w:r>
     </w:p>
     <w:p>
@@ -662,16 +2415,7 @@
           <w:sz w:val="24"/>
           <w:szCs w:val="24"/>
         </w:rPr>
-        <w:t>INSERIRE SPIEGAZIONE METODI ACCESSO, DI JOIN E GROUP BY</w:t>
-      </w:r>
-      <w:r>
-        <w:rPr>
-          <w:b/>
-          <w:bCs/>
-          <w:sz w:val="24"/>
-          <w:szCs w:val="24"/>
-        </w:rPr>
-        <w:t>, EVIDENZIANDO VARIAZIONI DATE DA OTTIMIZZAZIONI</w:t>
+        <w:t>INSERIRE SPIEGAZIONE METODI ACCESSO, DI JOIN E GROUP BY, EVIDENZIANDO VARIAZIONI DATE DA OTTIMIZZAZIONI</w:t>
       </w:r>
     </w:p>
     <w:p>
@@ -711,7 +2455,7 @@
                     </pic:cNvPicPr>
                   </pic:nvPicPr>
                   <pic:blipFill>
-                    <a:blip r:embed="rId7">
+                    <a:blip r:embed="rId9">
                       <a:extLst>
                         <a:ext uri="{28A0092B-C50C-407E-A947-70E740481C1C}">
                           <a14:useLocalDpi xmlns:a14="http://schemas.microsoft.com/office/drawing/2010/main" val="0"/>
@@ -762,6 +2506,707 @@
     </w:sectPr>
   </w:body>
 </w:document>
+</file>
+
+<file path=word/numbering.xml><?xml version="1.0" encoding="utf-8"?>
+<w:numbering xmlns:wpc="http://schemas.microsoft.com/office/word/2010/wordprocessingCanvas" xmlns:cx="http://schemas.microsoft.com/office/drawing/2014/chartex" xmlns:cx1="http://schemas.microsoft.com/office/drawing/2015/9/8/chartex" xmlns:cx2="http://schemas.microsoft.com/office/drawing/2015/10/21/chartex" xmlns:cx3="http://schemas.microsoft.com/office/drawing/2016/5/9/chartex" xmlns:cx4="http://schemas.microsoft.com/office/drawing/2016/5/10/chartex" xmlns:cx5="http://schemas.microsoft.com/office/drawing/2016/5/11/chartex" xmlns:cx6="http://schemas.microsoft.com/office/drawing/2016/5/12/chartex" xmlns:cx7="http://schemas.microsoft.com/office/drawing/2016/5/13/chartex" xmlns:cx8="http://schemas.microsoft.com/office/drawing/2016/5/14/chartex" xmlns:mc="http://schemas.openxmlformats.org/markup-compatibility/2006" xmlns:aink="http://schemas.microsoft.com/office/drawing/2016/ink" xmlns:am3d="http://schemas.microsoft.com/office/drawing/2017/model3d" xmlns:o="urn:schemas-microsoft-com:office:office" xmlns:oel="http://schemas.microsoft.com/office/2019/extlst" xmlns:r="http://schemas.openxmlformats.org/officeDocument/2006/relationships" xmlns:m="http://schemas.openxmlformats.org/officeDocument/2006/math" xmlns:v="urn:schemas-microsoft-com:vml" xmlns:wp14="http://schemas.microsoft.com/office/word/2010/wordprocessingDrawing" xmlns:wp="http://schemas.openxmlformats.org/drawingml/2006/wordprocessingDrawing" xmlns:w10="urn:schemas-microsoft-com:office:word" xmlns:w="http://schemas.openxmlformats.org/wordprocessingml/2006/main" xmlns:w14="http://schemas.microsoft.com/office/word/2010/wordml" xmlns:w15="http://schemas.microsoft.com/office/word/2012/wordml" xmlns:w16cex="http://schemas.microsoft.com/office/word/2018/wordml/cex" xmlns:w16cid="http://schemas.microsoft.com/office/word/2016/wordml/cid" xmlns:w16="http://schemas.microsoft.com/office/word/2018/wordml" xmlns:w16sdtdh="http://schemas.microsoft.com/office/word/2020/wordml/sdtdatahash" xmlns:w16se="http://schemas.microsoft.com/office/word/2015/wordml/symex" xmlns:wpg="http://schemas.microsoft.com/office/word/2010/wordprocessingGroup" xmlns:wpi="http://schemas.microsoft.com/office/word/2010/wordprocessingInk" xmlns:wne="http://schemas.microsoft.com/office/word/2006/wordml" xmlns:wps="http://schemas.microsoft.com/office/word/2010/wordprocessingShape" mc:Ignorable="w14 w15 w16se w16cid w16 w16cex w16sdtdh wp14">
+  <w:abstractNum w:abstractNumId="0" w15:restartNumberingAfterBreak="0">
+    <w:nsid w:val="111D2C62"/>
+    <w:multiLevelType w:val="hybridMultilevel"/>
+    <w:tmpl w:val="D5047958"/>
+    <w:lvl w:ilvl="0" w:tplc="08090001">
+      <w:start w:val="1"/>
+      <w:numFmt w:val="bullet"/>
+      <w:lvlText w:val=""/>
+      <w:lvlJc w:val="left"/>
+      <w:pPr>
+        <w:ind w:left="720" w:hanging="360"/>
+      </w:pPr>
+      <w:rPr>
+        <w:rFonts w:ascii="Symbol" w:hAnsi="Symbol" w:hint="default"/>
+      </w:rPr>
+    </w:lvl>
+    <w:lvl w:ilvl="1" w:tplc="49384460">
+      <w:start w:val="1"/>
+      <w:numFmt w:val="bullet"/>
+      <w:lvlText w:val=""/>
+      <w:lvlJc w:val="left"/>
+      <w:pPr>
+        <w:ind w:left="1440" w:hanging="360"/>
+      </w:pPr>
+      <w:rPr>
+        <w:rFonts w:ascii="Symbol" w:hAnsi="Symbol" w:hint="default"/>
+      </w:rPr>
+    </w:lvl>
+    <w:lvl w:ilvl="2" w:tplc="08090005" w:tentative="1">
+      <w:start w:val="1"/>
+      <w:numFmt w:val="bullet"/>
+      <w:lvlText w:val=""/>
+      <w:lvlJc w:val="left"/>
+      <w:pPr>
+        <w:ind w:left="2160" w:hanging="360"/>
+      </w:pPr>
+      <w:rPr>
+        <w:rFonts w:ascii="Wingdings" w:hAnsi="Wingdings" w:hint="default"/>
+      </w:rPr>
+    </w:lvl>
+    <w:lvl w:ilvl="3" w:tplc="08090001" w:tentative="1">
+      <w:start w:val="1"/>
+      <w:numFmt w:val="bullet"/>
+      <w:lvlText w:val=""/>
+      <w:lvlJc w:val="left"/>
+      <w:pPr>
+        <w:ind w:left="2880" w:hanging="360"/>
+      </w:pPr>
+      <w:rPr>
+        <w:rFonts w:ascii="Symbol" w:hAnsi="Symbol" w:hint="default"/>
+      </w:rPr>
+    </w:lvl>
+    <w:lvl w:ilvl="4" w:tplc="08090003" w:tentative="1">
+      <w:start w:val="1"/>
+      <w:numFmt w:val="bullet"/>
+      <w:lvlText w:val="o"/>
+      <w:lvlJc w:val="left"/>
+      <w:pPr>
+        <w:ind w:left="3600" w:hanging="360"/>
+      </w:pPr>
+      <w:rPr>
+        <w:rFonts w:ascii="Courier New" w:hAnsi="Courier New" w:cs="Courier New" w:hint="default"/>
+      </w:rPr>
+    </w:lvl>
+    <w:lvl w:ilvl="5" w:tplc="08090005" w:tentative="1">
+      <w:start w:val="1"/>
+      <w:numFmt w:val="bullet"/>
+      <w:lvlText w:val=""/>
+      <w:lvlJc w:val="left"/>
+      <w:pPr>
+        <w:ind w:left="4320" w:hanging="360"/>
+      </w:pPr>
+      <w:rPr>
+        <w:rFonts w:ascii="Wingdings" w:hAnsi="Wingdings" w:hint="default"/>
+      </w:rPr>
+    </w:lvl>
+    <w:lvl w:ilvl="6" w:tplc="08090001" w:tentative="1">
+      <w:start w:val="1"/>
+      <w:numFmt w:val="bullet"/>
+      <w:lvlText w:val=""/>
+      <w:lvlJc w:val="left"/>
+      <w:pPr>
+        <w:ind w:left="5040" w:hanging="360"/>
+      </w:pPr>
+      <w:rPr>
+        <w:rFonts w:ascii="Symbol" w:hAnsi="Symbol" w:hint="default"/>
+      </w:rPr>
+    </w:lvl>
+    <w:lvl w:ilvl="7" w:tplc="08090003" w:tentative="1">
+      <w:start w:val="1"/>
+      <w:numFmt w:val="bullet"/>
+      <w:lvlText w:val="o"/>
+      <w:lvlJc w:val="left"/>
+      <w:pPr>
+        <w:ind w:left="5760" w:hanging="360"/>
+      </w:pPr>
+      <w:rPr>
+        <w:rFonts w:ascii="Courier New" w:hAnsi="Courier New" w:cs="Courier New" w:hint="default"/>
+      </w:rPr>
+    </w:lvl>
+    <w:lvl w:ilvl="8" w:tplc="08090005" w:tentative="1">
+      <w:start w:val="1"/>
+      <w:numFmt w:val="bullet"/>
+      <w:lvlText w:val=""/>
+      <w:lvlJc w:val="left"/>
+      <w:pPr>
+        <w:ind w:left="6480" w:hanging="360"/>
+      </w:pPr>
+      <w:rPr>
+        <w:rFonts w:ascii="Wingdings" w:hAnsi="Wingdings" w:hint="default"/>
+      </w:rPr>
+    </w:lvl>
+  </w:abstractNum>
+  <w:abstractNum w:abstractNumId="1" w15:restartNumberingAfterBreak="0">
+    <w:nsid w:val="137070BD"/>
+    <w:multiLevelType w:val="hybridMultilevel"/>
+    <w:tmpl w:val="C6E24E64"/>
+    <w:lvl w:ilvl="0" w:tplc="08090001">
+      <w:start w:val="1"/>
+      <w:numFmt w:val="bullet"/>
+      <w:lvlText w:val=""/>
+      <w:lvlJc w:val="left"/>
+      <w:pPr>
+        <w:ind w:left="720" w:hanging="360"/>
+      </w:pPr>
+      <w:rPr>
+        <w:rFonts w:ascii="Symbol" w:hAnsi="Symbol" w:hint="default"/>
+      </w:rPr>
+    </w:lvl>
+    <w:lvl w:ilvl="1" w:tplc="08090003" w:tentative="1">
+      <w:start w:val="1"/>
+      <w:numFmt w:val="bullet"/>
+      <w:lvlText w:val="o"/>
+      <w:lvlJc w:val="left"/>
+      <w:pPr>
+        <w:ind w:left="1440" w:hanging="360"/>
+      </w:pPr>
+      <w:rPr>
+        <w:rFonts w:ascii="Courier New" w:hAnsi="Courier New" w:cs="Courier New" w:hint="default"/>
+      </w:rPr>
+    </w:lvl>
+    <w:lvl w:ilvl="2" w:tplc="08090005" w:tentative="1">
+      <w:start w:val="1"/>
+      <w:numFmt w:val="bullet"/>
+      <w:lvlText w:val=""/>
+      <w:lvlJc w:val="left"/>
+      <w:pPr>
+        <w:ind w:left="2160" w:hanging="360"/>
+      </w:pPr>
+      <w:rPr>
+        <w:rFonts w:ascii="Wingdings" w:hAnsi="Wingdings" w:hint="default"/>
+      </w:rPr>
+    </w:lvl>
+    <w:lvl w:ilvl="3" w:tplc="08090001" w:tentative="1">
+      <w:start w:val="1"/>
+      <w:numFmt w:val="bullet"/>
+      <w:lvlText w:val=""/>
+      <w:lvlJc w:val="left"/>
+      <w:pPr>
+        <w:ind w:left="2880" w:hanging="360"/>
+      </w:pPr>
+      <w:rPr>
+        <w:rFonts w:ascii="Symbol" w:hAnsi="Symbol" w:hint="default"/>
+      </w:rPr>
+    </w:lvl>
+    <w:lvl w:ilvl="4" w:tplc="08090003" w:tentative="1">
+      <w:start w:val="1"/>
+      <w:numFmt w:val="bullet"/>
+      <w:lvlText w:val="o"/>
+      <w:lvlJc w:val="left"/>
+      <w:pPr>
+        <w:ind w:left="3600" w:hanging="360"/>
+      </w:pPr>
+      <w:rPr>
+        <w:rFonts w:ascii="Courier New" w:hAnsi="Courier New" w:cs="Courier New" w:hint="default"/>
+      </w:rPr>
+    </w:lvl>
+    <w:lvl w:ilvl="5" w:tplc="08090005" w:tentative="1">
+      <w:start w:val="1"/>
+      <w:numFmt w:val="bullet"/>
+      <w:lvlText w:val=""/>
+      <w:lvlJc w:val="left"/>
+      <w:pPr>
+        <w:ind w:left="4320" w:hanging="360"/>
+      </w:pPr>
+      <w:rPr>
+        <w:rFonts w:ascii="Wingdings" w:hAnsi="Wingdings" w:hint="default"/>
+      </w:rPr>
+    </w:lvl>
+    <w:lvl w:ilvl="6" w:tplc="08090001" w:tentative="1">
+      <w:start w:val="1"/>
+      <w:numFmt w:val="bullet"/>
+      <w:lvlText w:val=""/>
+      <w:lvlJc w:val="left"/>
+      <w:pPr>
+        <w:ind w:left="5040" w:hanging="360"/>
+      </w:pPr>
+      <w:rPr>
+        <w:rFonts w:ascii="Symbol" w:hAnsi="Symbol" w:hint="default"/>
+      </w:rPr>
+    </w:lvl>
+    <w:lvl w:ilvl="7" w:tplc="08090003" w:tentative="1">
+      <w:start w:val="1"/>
+      <w:numFmt w:val="bullet"/>
+      <w:lvlText w:val="o"/>
+      <w:lvlJc w:val="left"/>
+      <w:pPr>
+        <w:ind w:left="5760" w:hanging="360"/>
+      </w:pPr>
+      <w:rPr>
+        <w:rFonts w:ascii="Courier New" w:hAnsi="Courier New" w:cs="Courier New" w:hint="default"/>
+      </w:rPr>
+    </w:lvl>
+    <w:lvl w:ilvl="8" w:tplc="08090005" w:tentative="1">
+      <w:start w:val="1"/>
+      <w:numFmt w:val="bullet"/>
+      <w:lvlText w:val=""/>
+      <w:lvlJc w:val="left"/>
+      <w:pPr>
+        <w:ind w:left="6480" w:hanging="360"/>
+      </w:pPr>
+      <w:rPr>
+        <w:rFonts w:ascii="Wingdings" w:hAnsi="Wingdings" w:hint="default"/>
+      </w:rPr>
+    </w:lvl>
+  </w:abstractNum>
+  <w:abstractNum w:abstractNumId="2" w15:restartNumberingAfterBreak="0">
+    <w:nsid w:val="6B526AD2"/>
+    <w:multiLevelType w:val="hybridMultilevel"/>
+    <w:tmpl w:val="A2F2B01A"/>
+    <w:lvl w:ilvl="0" w:tplc="08090001">
+      <w:start w:val="1"/>
+      <w:numFmt w:val="bullet"/>
+      <w:lvlText w:val=""/>
+      <w:lvlJc w:val="left"/>
+      <w:pPr>
+        <w:ind w:left="720" w:hanging="360"/>
+      </w:pPr>
+      <w:rPr>
+        <w:rFonts w:ascii="Symbol" w:hAnsi="Symbol" w:hint="default"/>
+      </w:rPr>
+    </w:lvl>
+    <w:lvl w:ilvl="1" w:tplc="08090003" w:tentative="1">
+      <w:start w:val="1"/>
+      <w:numFmt w:val="bullet"/>
+      <w:lvlText w:val="o"/>
+      <w:lvlJc w:val="left"/>
+      <w:pPr>
+        <w:ind w:left="1440" w:hanging="360"/>
+      </w:pPr>
+      <w:rPr>
+        <w:rFonts w:ascii="Courier New" w:hAnsi="Courier New" w:cs="Courier New" w:hint="default"/>
+      </w:rPr>
+    </w:lvl>
+    <w:lvl w:ilvl="2" w:tplc="08090005" w:tentative="1">
+      <w:start w:val="1"/>
+      <w:numFmt w:val="bullet"/>
+      <w:lvlText w:val=""/>
+      <w:lvlJc w:val="left"/>
+      <w:pPr>
+        <w:ind w:left="2160" w:hanging="360"/>
+      </w:pPr>
+      <w:rPr>
+        <w:rFonts w:ascii="Wingdings" w:hAnsi="Wingdings" w:hint="default"/>
+      </w:rPr>
+    </w:lvl>
+    <w:lvl w:ilvl="3" w:tplc="08090001" w:tentative="1">
+      <w:start w:val="1"/>
+      <w:numFmt w:val="bullet"/>
+      <w:lvlText w:val=""/>
+      <w:lvlJc w:val="left"/>
+      <w:pPr>
+        <w:ind w:left="2880" w:hanging="360"/>
+      </w:pPr>
+      <w:rPr>
+        <w:rFonts w:ascii="Symbol" w:hAnsi="Symbol" w:hint="default"/>
+      </w:rPr>
+    </w:lvl>
+    <w:lvl w:ilvl="4" w:tplc="08090003" w:tentative="1">
+      <w:start w:val="1"/>
+      <w:numFmt w:val="bullet"/>
+      <w:lvlText w:val="o"/>
+      <w:lvlJc w:val="left"/>
+      <w:pPr>
+        <w:ind w:left="3600" w:hanging="360"/>
+      </w:pPr>
+      <w:rPr>
+        <w:rFonts w:ascii="Courier New" w:hAnsi="Courier New" w:cs="Courier New" w:hint="default"/>
+      </w:rPr>
+    </w:lvl>
+    <w:lvl w:ilvl="5" w:tplc="08090005" w:tentative="1">
+      <w:start w:val="1"/>
+      <w:numFmt w:val="bullet"/>
+      <w:lvlText w:val=""/>
+      <w:lvlJc w:val="left"/>
+      <w:pPr>
+        <w:ind w:left="4320" w:hanging="360"/>
+      </w:pPr>
+      <w:rPr>
+        <w:rFonts w:ascii="Wingdings" w:hAnsi="Wingdings" w:hint="default"/>
+      </w:rPr>
+    </w:lvl>
+    <w:lvl w:ilvl="6" w:tplc="08090001" w:tentative="1">
+      <w:start w:val="1"/>
+      <w:numFmt w:val="bullet"/>
+      <w:lvlText w:val=""/>
+      <w:lvlJc w:val="left"/>
+      <w:pPr>
+        <w:ind w:left="5040" w:hanging="360"/>
+      </w:pPr>
+      <w:rPr>
+        <w:rFonts w:ascii="Symbol" w:hAnsi="Symbol" w:hint="default"/>
+      </w:rPr>
+    </w:lvl>
+    <w:lvl w:ilvl="7" w:tplc="08090003" w:tentative="1">
+      <w:start w:val="1"/>
+      <w:numFmt w:val="bullet"/>
+      <w:lvlText w:val="o"/>
+      <w:lvlJc w:val="left"/>
+      <w:pPr>
+        <w:ind w:left="5760" w:hanging="360"/>
+      </w:pPr>
+      <w:rPr>
+        <w:rFonts w:ascii="Courier New" w:hAnsi="Courier New" w:cs="Courier New" w:hint="default"/>
+      </w:rPr>
+    </w:lvl>
+    <w:lvl w:ilvl="8" w:tplc="08090005" w:tentative="1">
+      <w:start w:val="1"/>
+      <w:numFmt w:val="bullet"/>
+      <w:lvlText w:val=""/>
+      <w:lvlJc w:val="left"/>
+      <w:pPr>
+        <w:ind w:left="6480" w:hanging="360"/>
+      </w:pPr>
+      <w:rPr>
+        <w:rFonts w:ascii="Wingdings" w:hAnsi="Wingdings" w:hint="default"/>
+      </w:rPr>
+    </w:lvl>
+  </w:abstractNum>
+  <w:abstractNum w:abstractNumId="3" w15:restartNumberingAfterBreak="0">
+    <w:nsid w:val="6CD74037"/>
+    <w:multiLevelType w:val="hybridMultilevel"/>
+    <w:tmpl w:val="FCC26C0E"/>
+    <w:lvl w:ilvl="0" w:tplc="08090001">
+      <w:start w:val="1"/>
+      <w:numFmt w:val="bullet"/>
+      <w:lvlText w:val=""/>
+      <w:lvlJc w:val="left"/>
+      <w:pPr>
+        <w:ind w:left="720" w:hanging="360"/>
+      </w:pPr>
+      <w:rPr>
+        <w:rFonts w:ascii="Symbol" w:hAnsi="Symbol" w:hint="default"/>
+      </w:rPr>
+    </w:lvl>
+    <w:lvl w:ilvl="1" w:tplc="08090003" w:tentative="1">
+      <w:start w:val="1"/>
+      <w:numFmt w:val="bullet"/>
+      <w:lvlText w:val="o"/>
+      <w:lvlJc w:val="left"/>
+      <w:pPr>
+        <w:ind w:left="1440" w:hanging="360"/>
+      </w:pPr>
+      <w:rPr>
+        <w:rFonts w:ascii="Courier New" w:hAnsi="Courier New" w:cs="Courier New" w:hint="default"/>
+      </w:rPr>
+    </w:lvl>
+    <w:lvl w:ilvl="2" w:tplc="08090005" w:tentative="1">
+      <w:start w:val="1"/>
+      <w:numFmt w:val="bullet"/>
+      <w:lvlText w:val=""/>
+      <w:lvlJc w:val="left"/>
+      <w:pPr>
+        <w:ind w:left="2160" w:hanging="360"/>
+      </w:pPr>
+      <w:rPr>
+        <w:rFonts w:ascii="Wingdings" w:hAnsi="Wingdings" w:hint="default"/>
+      </w:rPr>
+    </w:lvl>
+    <w:lvl w:ilvl="3" w:tplc="08090001" w:tentative="1">
+      <w:start w:val="1"/>
+      <w:numFmt w:val="bullet"/>
+      <w:lvlText w:val=""/>
+      <w:lvlJc w:val="left"/>
+      <w:pPr>
+        <w:ind w:left="2880" w:hanging="360"/>
+      </w:pPr>
+      <w:rPr>
+        <w:rFonts w:ascii="Symbol" w:hAnsi="Symbol" w:hint="default"/>
+      </w:rPr>
+    </w:lvl>
+    <w:lvl w:ilvl="4" w:tplc="08090003" w:tentative="1">
+      <w:start w:val="1"/>
+      <w:numFmt w:val="bullet"/>
+      <w:lvlText w:val="o"/>
+      <w:lvlJc w:val="left"/>
+      <w:pPr>
+        <w:ind w:left="3600" w:hanging="360"/>
+      </w:pPr>
+      <w:rPr>
+        <w:rFonts w:ascii="Courier New" w:hAnsi="Courier New" w:cs="Courier New" w:hint="default"/>
+      </w:rPr>
+    </w:lvl>
+    <w:lvl w:ilvl="5" w:tplc="08090005" w:tentative="1">
+      <w:start w:val="1"/>
+      <w:numFmt w:val="bullet"/>
+      <w:lvlText w:val=""/>
+      <w:lvlJc w:val="left"/>
+      <w:pPr>
+        <w:ind w:left="4320" w:hanging="360"/>
+      </w:pPr>
+      <w:rPr>
+        <w:rFonts w:ascii="Wingdings" w:hAnsi="Wingdings" w:hint="default"/>
+      </w:rPr>
+    </w:lvl>
+    <w:lvl w:ilvl="6" w:tplc="08090001" w:tentative="1">
+      <w:start w:val="1"/>
+      <w:numFmt w:val="bullet"/>
+      <w:lvlText w:val=""/>
+      <w:lvlJc w:val="left"/>
+      <w:pPr>
+        <w:ind w:left="5040" w:hanging="360"/>
+      </w:pPr>
+      <w:rPr>
+        <w:rFonts w:ascii="Symbol" w:hAnsi="Symbol" w:hint="default"/>
+      </w:rPr>
+    </w:lvl>
+    <w:lvl w:ilvl="7" w:tplc="08090003" w:tentative="1">
+      <w:start w:val="1"/>
+      <w:numFmt w:val="bullet"/>
+      <w:lvlText w:val="o"/>
+      <w:lvlJc w:val="left"/>
+      <w:pPr>
+        <w:ind w:left="5760" w:hanging="360"/>
+      </w:pPr>
+      <w:rPr>
+        <w:rFonts w:ascii="Courier New" w:hAnsi="Courier New" w:cs="Courier New" w:hint="default"/>
+      </w:rPr>
+    </w:lvl>
+    <w:lvl w:ilvl="8" w:tplc="08090005" w:tentative="1">
+      <w:start w:val="1"/>
+      <w:numFmt w:val="bullet"/>
+      <w:lvlText w:val=""/>
+      <w:lvlJc w:val="left"/>
+      <w:pPr>
+        <w:ind w:left="6480" w:hanging="360"/>
+      </w:pPr>
+      <w:rPr>
+        <w:rFonts w:ascii="Wingdings" w:hAnsi="Wingdings" w:hint="default"/>
+      </w:rPr>
+    </w:lvl>
+  </w:abstractNum>
+  <w:abstractNum w:abstractNumId="4" w15:restartNumberingAfterBreak="0">
+    <w:nsid w:val="74E840A9"/>
+    <w:multiLevelType w:val="hybridMultilevel"/>
+    <w:tmpl w:val="ED8CB980"/>
+    <w:lvl w:ilvl="0" w:tplc="08090001">
+      <w:start w:val="1"/>
+      <w:numFmt w:val="bullet"/>
+      <w:lvlText w:val=""/>
+      <w:lvlJc w:val="left"/>
+      <w:pPr>
+        <w:ind w:left="720" w:hanging="360"/>
+      </w:pPr>
+      <w:rPr>
+        <w:rFonts w:ascii="Symbol" w:hAnsi="Symbol" w:hint="default"/>
+      </w:rPr>
+    </w:lvl>
+    <w:lvl w:ilvl="1" w:tplc="49384460">
+      <w:start w:val="1"/>
+      <w:numFmt w:val="bullet"/>
+      <w:lvlText w:val=""/>
+      <w:lvlJc w:val="left"/>
+      <w:pPr>
+        <w:ind w:left="1440" w:hanging="360"/>
+      </w:pPr>
+      <w:rPr>
+        <w:rFonts w:ascii="Symbol" w:hAnsi="Symbol" w:hint="default"/>
+      </w:rPr>
+    </w:lvl>
+    <w:lvl w:ilvl="2" w:tplc="08090005" w:tentative="1">
+      <w:start w:val="1"/>
+      <w:numFmt w:val="bullet"/>
+      <w:lvlText w:val=""/>
+      <w:lvlJc w:val="left"/>
+      <w:pPr>
+        <w:ind w:left="2160" w:hanging="360"/>
+      </w:pPr>
+      <w:rPr>
+        <w:rFonts w:ascii="Wingdings" w:hAnsi="Wingdings" w:hint="default"/>
+      </w:rPr>
+    </w:lvl>
+    <w:lvl w:ilvl="3" w:tplc="08090001" w:tentative="1">
+      <w:start w:val="1"/>
+      <w:numFmt w:val="bullet"/>
+      <w:lvlText w:val=""/>
+      <w:lvlJc w:val="left"/>
+      <w:pPr>
+        <w:ind w:left="2880" w:hanging="360"/>
+      </w:pPr>
+      <w:rPr>
+        <w:rFonts w:ascii="Symbol" w:hAnsi="Symbol" w:hint="default"/>
+      </w:rPr>
+    </w:lvl>
+    <w:lvl w:ilvl="4" w:tplc="08090003" w:tentative="1">
+      <w:start w:val="1"/>
+      <w:numFmt w:val="bullet"/>
+      <w:lvlText w:val="o"/>
+      <w:lvlJc w:val="left"/>
+      <w:pPr>
+        <w:ind w:left="3600" w:hanging="360"/>
+      </w:pPr>
+      <w:rPr>
+        <w:rFonts w:ascii="Courier New" w:hAnsi="Courier New" w:cs="Courier New" w:hint="default"/>
+      </w:rPr>
+    </w:lvl>
+    <w:lvl w:ilvl="5" w:tplc="08090005" w:tentative="1">
+      <w:start w:val="1"/>
+      <w:numFmt w:val="bullet"/>
+      <w:lvlText w:val=""/>
+      <w:lvlJc w:val="left"/>
+      <w:pPr>
+        <w:ind w:left="4320" w:hanging="360"/>
+      </w:pPr>
+      <w:rPr>
+        <w:rFonts w:ascii="Wingdings" w:hAnsi="Wingdings" w:hint="default"/>
+      </w:rPr>
+    </w:lvl>
+    <w:lvl w:ilvl="6" w:tplc="08090001" w:tentative="1">
+      <w:start w:val="1"/>
+      <w:numFmt w:val="bullet"/>
+      <w:lvlText w:val=""/>
+      <w:lvlJc w:val="left"/>
+      <w:pPr>
+        <w:ind w:left="5040" w:hanging="360"/>
+      </w:pPr>
+      <w:rPr>
+        <w:rFonts w:ascii="Symbol" w:hAnsi="Symbol" w:hint="default"/>
+      </w:rPr>
+    </w:lvl>
+    <w:lvl w:ilvl="7" w:tplc="08090003" w:tentative="1">
+      <w:start w:val="1"/>
+      <w:numFmt w:val="bullet"/>
+      <w:lvlText w:val="o"/>
+      <w:lvlJc w:val="left"/>
+      <w:pPr>
+        <w:ind w:left="5760" w:hanging="360"/>
+      </w:pPr>
+      <w:rPr>
+        <w:rFonts w:ascii="Courier New" w:hAnsi="Courier New" w:cs="Courier New" w:hint="default"/>
+      </w:rPr>
+    </w:lvl>
+    <w:lvl w:ilvl="8" w:tplc="08090005" w:tentative="1">
+      <w:start w:val="1"/>
+      <w:numFmt w:val="bullet"/>
+      <w:lvlText w:val=""/>
+      <w:lvlJc w:val="left"/>
+      <w:pPr>
+        <w:ind w:left="6480" w:hanging="360"/>
+      </w:pPr>
+      <w:rPr>
+        <w:rFonts w:ascii="Wingdings" w:hAnsi="Wingdings" w:hint="default"/>
+      </w:rPr>
+    </w:lvl>
+  </w:abstractNum>
+  <w:abstractNum w:abstractNumId="5" w15:restartNumberingAfterBreak="0">
+    <w:nsid w:val="7D0736D6"/>
+    <w:multiLevelType w:val="hybridMultilevel"/>
+    <w:tmpl w:val="FEE06FC0"/>
+    <w:lvl w:ilvl="0" w:tplc="08090001">
+      <w:start w:val="1"/>
+      <w:numFmt w:val="bullet"/>
+      <w:lvlText w:val=""/>
+      <w:lvlJc w:val="left"/>
+      <w:pPr>
+        <w:ind w:left="720" w:hanging="360"/>
+      </w:pPr>
+      <w:rPr>
+        <w:rFonts w:ascii="Symbol" w:hAnsi="Symbol" w:hint="default"/>
+      </w:rPr>
+    </w:lvl>
+    <w:lvl w:ilvl="1" w:tplc="49384460">
+      <w:start w:val="1"/>
+      <w:numFmt w:val="bullet"/>
+      <w:lvlText w:val=""/>
+      <w:lvlJc w:val="left"/>
+      <w:pPr>
+        <w:ind w:left="1440" w:hanging="360"/>
+      </w:pPr>
+      <w:rPr>
+        <w:rFonts w:ascii="Symbol" w:hAnsi="Symbol" w:hint="default"/>
+      </w:rPr>
+    </w:lvl>
+    <w:lvl w:ilvl="2" w:tplc="08090005" w:tentative="1">
+      <w:start w:val="1"/>
+      <w:numFmt w:val="bullet"/>
+      <w:lvlText w:val=""/>
+      <w:lvlJc w:val="left"/>
+      <w:pPr>
+        <w:ind w:left="2160" w:hanging="360"/>
+      </w:pPr>
+      <w:rPr>
+        <w:rFonts w:ascii="Wingdings" w:hAnsi="Wingdings" w:hint="default"/>
+      </w:rPr>
+    </w:lvl>
+    <w:lvl w:ilvl="3" w:tplc="08090001" w:tentative="1">
+      <w:start w:val="1"/>
+      <w:numFmt w:val="bullet"/>
+      <w:lvlText w:val=""/>
+      <w:lvlJc w:val="left"/>
+      <w:pPr>
+        <w:ind w:left="2880" w:hanging="360"/>
+      </w:pPr>
+      <w:rPr>
+        <w:rFonts w:ascii="Symbol" w:hAnsi="Symbol" w:hint="default"/>
+      </w:rPr>
+    </w:lvl>
+    <w:lvl w:ilvl="4" w:tplc="08090003" w:tentative="1">
+      <w:start w:val="1"/>
+      <w:numFmt w:val="bullet"/>
+      <w:lvlText w:val="o"/>
+      <w:lvlJc w:val="left"/>
+      <w:pPr>
+        <w:ind w:left="3600" w:hanging="360"/>
+      </w:pPr>
+      <w:rPr>
+        <w:rFonts w:ascii="Courier New" w:hAnsi="Courier New" w:cs="Courier New" w:hint="default"/>
+      </w:rPr>
+    </w:lvl>
+    <w:lvl w:ilvl="5" w:tplc="08090005" w:tentative="1">
+      <w:start w:val="1"/>
+      <w:numFmt w:val="bullet"/>
+      <w:lvlText w:val=""/>
+      <w:lvlJc w:val="left"/>
+      <w:pPr>
+        <w:ind w:left="4320" w:hanging="360"/>
+      </w:pPr>
+      <w:rPr>
+        <w:rFonts w:ascii="Wingdings" w:hAnsi="Wingdings" w:hint="default"/>
+      </w:rPr>
+    </w:lvl>
+    <w:lvl w:ilvl="6" w:tplc="08090001" w:tentative="1">
+      <w:start w:val="1"/>
+      <w:numFmt w:val="bullet"/>
+      <w:lvlText w:val=""/>
+      <w:lvlJc w:val="left"/>
+      <w:pPr>
+        <w:ind w:left="5040" w:hanging="360"/>
+      </w:pPr>
+      <w:rPr>
+        <w:rFonts w:ascii="Symbol" w:hAnsi="Symbol" w:hint="default"/>
+      </w:rPr>
+    </w:lvl>
+    <w:lvl w:ilvl="7" w:tplc="08090003" w:tentative="1">
+      <w:start w:val="1"/>
+      <w:numFmt w:val="bullet"/>
+      <w:lvlText w:val="o"/>
+      <w:lvlJc w:val="left"/>
+      <w:pPr>
+        <w:ind w:left="5760" w:hanging="360"/>
+      </w:pPr>
+      <w:rPr>
+        <w:rFonts w:ascii="Courier New" w:hAnsi="Courier New" w:cs="Courier New" w:hint="default"/>
+      </w:rPr>
+    </w:lvl>
+    <w:lvl w:ilvl="8" w:tplc="08090005" w:tentative="1">
+      <w:start w:val="1"/>
+      <w:numFmt w:val="bullet"/>
+      <w:lvlText w:val=""/>
+      <w:lvlJc w:val="left"/>
+      <w:pPr>
+        <w:ind w:left="6480" w:hanging="360"/>
+      </w:pPr>
+      <w:rPr>
+        <w:rFonts w:ascii="Wingdings" w:hAnsi="Wingdings" w:hint="default"/>
+      </w:rPr>
+    </w:lvl>
+  </w:abstractNum>
+  <w:num w:numId="1" w16cid:durableId="531528705">
+    <w:abstractNumId w:val="4"/>
+  </w:num>
+  <w:num w:numId="2" w16cid:durableId="223374112">
+    <w:abstractNumId w:val="2"/>
+  </w:num>
+  <w:num w:numId="3" w16cid:durableId="537623460">
+    <w:abstractNumId w:val="1"/>
+  </w:num>
+  <w:num w:numId="4" w16cid:durableId="1778862857">
+    <w:abstractNumId w:val="3"/>
+  </w:num>
+  <w:num w:numId="5" w16cid:durableId="1709062447">
+    <w:abstractNumId w:val="5"/>
+  </w:num>
+  <w:num w:numId="6" w16cid:durableId="620502971">
+    <w:abstractNumId w:val="0"/>
+  </w:num>
+</w:numbering>
 </file>
 
 <file path=word/styles.xml><?xml version="1.0" encoding="utf-8"?>
@@ -1192,6 +3637,17 @@
     <w:semiHidden/>
     <w:unhideWhenUsed/>
   </w:style>
+  <w:style w:type="paragraph" w:styleId="Paragrafoelenco">
+    <w:name w:val="List Paragraph"/>
+    <w:basedOn w:val="Normale"/>
+    <w:uiPriority w:val="34"/>
+    <w:qFormat/>
+    <w:rsid w:val="0058026B"/>
+    <w:pPr>
+      <w:ind w:left="720"/>
+      <w:contextualSpacing/>
+    </w:pPr>
+  </w:style>
 </w:styles>
 </file>
 
@@ -1488,4 +3944,16 @@
     </a:ext>
   </a:extLst>
 </a:theme>
+</file>
+
+<file path=customXml/item1.xml><?xml version="1.0" encoding="utf-8"?>
+<b:Sources xmlns:b="http://schemas.openxmlformats.org/officeDocument/2006/bibliography" xmlns="http://schemas.openxmlformats.org/officeDocument/2006/bibliography" SelectedStyle="\APASixthEditionOfficeOnline.xsl" StyleName="APA" Version="6"/>
+</file>
+
+<file path=customXml/itemProps1.xml><?xml version="1.0" encoding="utf-8"?>
+<ds:datastoreItem xmlns:ds="http://schemas.openxmlformats.org/officeDocument/2006/customXml" ds:itemID="{FA5F03DC-1FDF-4DA1-8C8E-5C046EBE9F3E}">
+  <ds:schemaRefs>
+    <ds:schemaRef ds:uri="http://schemas.openxmlformats.org/officeDocument/2006/bibliography"/>
+  </ds:schemaRefs>
+</ds:datastoreItem>
 </file>
</xml_diff>